<commit_message>
fixed explosion removal debris
</commit_message>
<xml_diff>
--- a/Checklist of completed functionality.docx
+++ b/Checklist of completed functionality.docx
@@ -325,7 +325,7 @@
       </w:tr>
       <w:tr>
         <w:trPr>
-          <w:trHeight w:val="240" w:hRule="auto"/>
+          <w:trHeight w:val="225" w:hRule="auto"/>
           <w:jc w:val="left"/>
         </w:trPr>
         <w:tc>
@@ -408,7 +408,130 @@
                 <w:sz w:val="22"/>
                 <w:shd w:fill="auto" w:val="clear"/>
               </w:rPr>
-              <w:t xml:space="preserve">Y</w:t>
+              <w:t xml:space="preserve">y</w:t>
+            </w:r>
+          </w:p>
+        </w:tc>
+        <w:tc>
+          <w:tcPr>
+            <w:tcW w:w="1786" w:type="dxa"/>
+            <w:tcBorders>
+              <w:top w:val="single" w:color="000000" w:sz="4"/>
+              <w:left w:val="single" w:color="000000" w:sz="4"/>
+              <w:bottom w:val="single" w:color="000000" w:sz="4"/>
+              <w:right w:val="single" w:color="000000" w:sz="4"/>
+            </w:tcBorders>
+            <w:shd w:color="000000" w:fill="ffffff" w:val="clear"/>
+            <w:tcMar>
+              <w:left w:w="108" w:type="dxa"/>
+              <w:right w:w="108" w:type="dxa"/>
+            </w:tcMar>
+            <w:vAlign w:val="center"/>
+          </w:tcPr>
+          <w:p>
+            <w:pPr>
+              <w:spacing w:before="0" w:after="0" w:line="240"/>
+              <w:ind w:right="0" w:left="0" w:firstLine="0"/>
+              <w:jc w:val="left"/>
+              <w:rPr>
+                <w:rFonts w:ascii="Calibri" w:hAnsi="Calibri" w:cs="Calibri" w:eastAsia="Calibri"/>
+                <w:color w:val="auto"/>
+                <w:spacing w:val="0"/>
+                <w:position w:val="0"/>
+                <w:sz w:val="22"/>
+                <w:shd w:fill="auto" w:val="clear"/>
+              </w:rPr>
+            </w:pPr>
+          </w:p>
+        </w:tc>
+      </w:tr>
+      <w:tr>
+        <w:trPr>
+          <w:trHeight w:val="270" w:hRule="auto"/>
+          <w:jc w:val="left"/>
+        </w:trPr>
+        <w:tc>
+          <w:tcPr>
+            <w:tcW w:w="6915" w:type="dxa"/>
+            <w:tcBorders>
+              <w:top w:val="single" w:color="000000" w:sz="4"/>
+              <w:left w:val="single" w:color="000000" w:sz="4"/>
+              <w:bottom w:val="single" w:color="000000" w:sz="4"/>
+              <w:right w:val="single" w:color="000000" w:sz="4"/>
+            </w:tcBorders>
+            <w:shd w:color="000000" w:fill="ffffff" w:val="clear"/>
+            <w:tcMar>
+              <w:left w:w="108" w:type="dxa"/>
+              <w:right w:w="108" w:type="dxa"/>
+            </w:tcMar>
+            <w:vAlign w:val="top"/>
+          </w:tcPr>
+          <w:p>
+            <w:pPr>
+              <w:spacing w:before="0" w:after="0" w:line="240"/>
+              <w:ind w:right="0" w:left="0" w:firstLine="0"/>
+              <w:jc w:val="left"/>
+              <w:rPr>
+                <w:rFonts w:ascii="Calibri" w:hAnsi="Calibri" w:cs="Calibri" w:eastAsia="Calibri"/>
+                <w:color w:val="auto"/>
+                <w:spacing w:val="0"/>
+                <w:position w:val="0"/>
+                <w:sz w:val="22"/>
+              </w:rPr>
+            </w:pPr>
+            <w:r>
+              <w:rPr>
+                <w:rFonts w:ascii="Calibri" w:hAnsi="Calibri" w:cs="Calibri" w:eastAsia="Calibri"/>
+                <w:color w:val="auto"/>
+                <w:spacing w:val="0"/>
+                <w:position w:val="0"/>
+                <w:sz w:val="22"/>
+                <w:shd w:fill="auto" w:val="clear"/>
+              </w:rPr>
+              <w:t xml:space="preserve">Tanks and bombs get created at random positions</w:t>
+            </w:r>
+          </w:p>
+        </w:tc>
+        <w:tc>
+          <w:tcPr>
+            <w:tcW w:w="551" w:type="dxa"/>
+            <w:tcBorders>
+              <w:top w:val="single" w:color="000000" w:sz="4"/>
+              <w:left w:val="single" w:color="000000" w:sz="4"/>
+              <w:bottom w:val="single" w:color="000000" w:sz="4"/>
+              <w:right w:val="single" w:color="000000" w:sz="4"/>
+            </w:tcBorders>
+            <w:shd w:color="000000" w:fill="ffffff" w:val="clear"/>
+            <w:tcMar>
+              <w:left w:w="108" w:type="dxa"/>
+              <w:right w:w="108" w:type="dxa"/>
+            </w:tcMar>
+            <w:vAlign w:val="center"/>
+          </w:tcPr>
+          <w:p>
+            <w:pPr>
+              <w:spacing w:before="0" w:after="0" w:line="240"/>
+              <w:ind w:right="0" w:left="0" w:firstLine="0"/>
+              <w:jc w:val="left"/>
+              <w:rPr>
+                <w:rFonts w:ascii="Calibri" w:hAnsi="Calibri" w:cs="Calibri" w:eastAsia="Calibri"/>
+                <w:color w:val="auto"/>
+                <w:spacing w:val="0"/>
+                <w:position w:val="0"/>
+                <w:sz w:val="22"/>
+                <w:shd w:fill="auto" w:val="clear"/>
+              </w:rPr>
+            </w:pPr>
+            <w:r>
+              <w:rPr>
+                <w:rFonts w:ascii="Calibri" w:hAnsi="Calibri" w:cs="Calibri" w:eastAsia="Calibri"/>
+                <w:color w:val="auto"/>
+                <w:spacing w:val="0"/>
+                <w:position w:val="0"/>
+                <w:sz w:val="22"/>
+                <w:shd w:fill="auto" w:val="clear"/>
+              </w:rPr>
+              <w:t xml:space="preserve">y</w:t>
             </w:r>
           </w:p>
         </w:tc>
@@ -488,7 +611,7 @@
                 <w:sz w:val="22"/>
                 <w:shd w:fill="auto" w:val="clear"/>
               </w:rPr>
-              <w:t xml:space="preserve">Tanks and bombs get created at random positions</w:t>
+              <w:t xml:space="preserve">Bombs move across the screen</w:t>
             </w:r>
           </w:p>
         </w:tc>
@@ -519,6 +642,7 @@
                 <w:spacing w:val="0"/>
                 <w:position w:val="0"/>
                 <w:sz w:val="22"/>
+                <w:shd w:fill="auto" w:val="clear"/>
               </w:rPr>
             </w:pPr>
             <w:r>
@@ -610,7 +734,7 @@
                 <w:sz w:val="22"/>
                 <w:shd w:fill="auto" w:val="clear"/>
               </w:rPr>
-              <w:t xml:space="preserve">Bombs move across the screen</w:t>
+              <w:t xml:space="preserve">Multiple bombs can move at once</w:t>
             </w:r>
           </w:p>
         </w:tc>
@@ -641,6 +765,7 @@
                 <w:spacing w:val="0"/>
                 <w:position w:val="0"/>
                 <w:sz w:val="22"/>
+                <w:shd w:fill="auto" w:val="clear"/>
               </w:rPr>
             </w:pPr>
             <w:r>
@@ -732,7 +857,7 @@
                 <w:sz w:val="22"/>
                 <w:shd w:fill="auto" w:val="clear"/>
               </w:rPr>
-              <w:t xml:space="preserve">Multiple bombs can move at once</w:t>
+              <w:t xml:space="preserve">When a bomb hits the edge of the screen, it explodes (with explosion animation)</w:t>
             </w:r>
           </w:p>
         </w:tc>
@@ -763,6 +888,376 @@
                 <w:spacing w:val="0"/>
                 <w:position w:val="0"/>
                 <w:sz w:val="22"/>
+                <w:shd w:fill="auto" w:val="clear"/>
+              </w:rPr>
+            </w:pPr>
+            <w:r>
+              <w:rPr>
+                <w:rFonts w:ascii="Calibri" w:hAnsi="Calibri" w:cs="Calibri" w:eastAsia="Calibri"/>
+                <w:color w:val="auto"/>
+                <w:spacing w:val="0"/>
+                <w:position w:val="0"/>
+                <w:sz w:val="22"/>
+                <w:shd w:fill="auto" w:val="clear"/>
+              </w:rPr>
+              <w:t xml:space="preserve">y</w:t>
+            </w:r>
+          </w:p>
+        </w:tc>
+        <w:tc>
+          <w:tcPr>
+            <w:tcW w:w="1786" w:type="dxa"/>
+            <w:tcBorders>
+              <w:top w:val="single" w:color="000000" w:sz="4"/>
+              <w:left w:val="single" w:color="000000" w:sz="4"/>
+              <w:bottom w:val="single" w:color="000000" w:sz="4"/>
+              <w:right w:val="single" w:color="000000" w:sz="4"/>
+            </w:tcBorders>
+            <w:shd w:color="000000" w:fill="ffffff" w:val="clear"/>
+            <w:tcMar>
+              <w:left w:w="108" w:type="dxa"/>
+              <w:right w:w="108" w:type="dxa"/>
+            </w:tcMar>
+            <w:vAlign w:val="center"/>
+          </w:tcPr>
+          <w:p>
+            <w:pPr>
+              <w:spacing w:before="0" w:after="0" w:line="240"/>
+              <w:ind w:right="0" w:left="0" w:firstLine="0"/>
+              <w:jc w:val="left"/>
+              <w:rPr>
+                <w:rFonts w:ascii="Calibri" w:hAnsi="Calibri" w:cs="Calibri" w:eastAsia="Calibri"/>
+                <w:color w:val="auto"/>
+                <w:spacing w:val="0"/>
+                <w:position w:val="0"/>
+                <w:sz w:val="22"/>
+                <w:shd w:fill="auto" w:val="clear"/>
+              </w:rPr>
+            </w:pPr>
+          </w:p>
+        </w:tc>
+      </w:tr>
+      <w:tr>
+        <w:trPr>
+          <w:trHeight w:val="200" w:hRule="auto"/>
+          <w:jc w:val="left"/>
+        </w:trPr>
+        <w:tc>
+          <w:tcPr>
+            <w:tcW w:w="6915" w:type="dxa"/>
+            <w:tcBorders>
+              <w:top w:val="single" w:color="000000" w:sz="4"/>
+              <w:left w:val="single" w:color="000000" w:sz="4"/>
+              <w:bottom w:val="single" w:color="000000" w:sz="4"/>
+              <w:right w:val="single" w:color="000000" w:sz="4"/>
+            </w:tcBorders>
+            <w:shd w:color="000000" w:fill="ffffff" w:val="clear"/>
+            <w:tcMar>
+              <w:left w:w="108" w:type="dxa"/>
+              <w:right w:w="108" w:type="dxa"/>
+            </w:tcMar>
+            <w:vAlign w:val="top"/>
+          </w:tcPr>
+          <w:p>
+            <w:pPr>
+              <w:spacing w:before="0" w:after="0" w:line="240"/>
+              <w:ind w:right="0" w:left="0" w:firstLine="0"/>
+              <w:jc w:val="left"/>
+              <w:rPr>
+                <w:rFonts w:ascii="Calibri" w:hAnsi="Calibri" w:cs="Calibri" w:eastAsia="Calibri"/>
+                <w:color w:val="auto"/>
+                <w:spacing w:val="0"/>
+                <w:position w:val="0"/>
+                <w:sz w:val="22"/>
+              </w:rPr>
+            </w:pPr>
+            <w:r>
+              <w:rPr>
+                <w:rFonts w:ascii="Calibri" w:hAnsi="Calibri" w:cs="Calibri" w:eastAsia="Calibri"/>
+                <w:color w:val="auto"/>
+                <w:spacing w:val="0"/>
+                <w:position w:val="0"/>
+                <w:sz w:val="22"/>
+                <w:shd w:fill="auto" w:val="clear"/>
+              </w:rPr>
+              <w:t xml:space="preserve">Player/explosion collision detection</w:t>
+            </w:r>
+          </w:p>
+        </w:tc>
+        <w:tc>
+          <w:tcPr>
+            <w:tcW w:w="551" w:type="dxa"/>
+            <w:tcBorders>
+              <w:top w:val="single" w:color="000000" w:sz="4"/>
+              <w:left w:val="single" w:color="000000" w:sz="4"/>
+              <w:bottom w:val="single" w:color="000000" w:sz="4"/>
+              <w:right w:val="single" w:color="000000" w:sz="4"/>
+            </w:tcBorders>
+            <w:shd w:color="000000" w:fill="ffffff" w:val="clear"/>
+            <w:tcMar>
+              <w:left w:w="108" w:type="dxa"/>
+              <w:right w:w="108" w:type="dxa"/>
+            </w:tcMar>
+            <w:vAlign w:val="center"/>
+          </w:tcPr>
+          <w:p>
+            <w:pPr>
+              <w:spacing w:before="0" w:after="0" w:line="240"/>
+              <w:ind w:right="0" w:left="0" w:firstLine="0"/>
+              <w:jc w:val="left"/>
+              <w:rPr>
+                <w:rFonts w:ascii="Calibri" w:hAnsi="Calibri" w:cs="Calibri" w:eastAsia="Calibri"/>
+                <w:color w:val="auto"/>
+                <w:spacing w:val="0"/>
+                <w:position w:val="0"/>
+                <w:sz w:val="22"/>
+                <w:shd w:fill="auto" w:val="clear"/>
+              </w:rPr>
+            </w:pPr>
+            <w:r>
+              <w:rPr>
+                <w:rFonts w:ascii="Calibri" w:hAnsi="Calibri" w:cs="Calibri" w:eastAsia="Calibri"/>
+                <w:color w:val="auto"/>
+                <w:spacing w:val="0"/>
+                <w:position w:val="0"/>
+                <w:sz w:val="22"/>
+                <w:shd w:fill="auto" w:val="clear"/>
+              </w:rPr>
+              <w:t xml:space="preserve">y</w:t>
+            </w:r>
+          </w:p>
+        </w:tc>
+        <w:tc>
+          <w:tcPr>
+            <w:tcW w:w="1786" w:type="dxa"/>
+            <w:tcBorders>
+              <w:top w:val="single" w:color="000000" w:sz="4"/>
+              <w:left w:val="single" w:color="000000" w:sz="4"/>
+              <w:bottom w:val="single" w:color="000000" w:sz="4"/>
+              <w:right w:val="single" w:color="000000" w:sz="4"/>
+            </w:tcBorders>
+            <w:shd w:color="000000" w:fill="ffffff" w:val="clear"/>
+            <w:tcMar>
+              <w:left w:w="108" w:type="dxa"/>
+              <w:right w:w="108" w:type="dxa"/>
+            </w:tcMar>
+            <w:vAlign w:val="center"/>
+          </w:tcPr>
+          <w:p>
+            <w:pPr>
+              <w:spacing w:before="0" w:after="0" w:line="240"/>
+              <w:ind w:right="0" w:left="0" w:firstLine="0"/>
+              <w:jc w:val="left"/>
+              <w:rPr>
+                <w:rFonts w:ascii="Calibri" w:hAnsi="Calibri" w:cs="Calibri" w:eastAsia="Calibri"/>
+                <w:color w:val="auto"/>
+                <w:spacing w:val="0"/>
+                <w:position w:val="0"/>
+                <w:sz w:val="22"/>
+                <w:shd w:fill="auto" w:val="clear"/>
+              </w:rPr>
+            </w:pPr>
+          </w:p>
+        </w:tc>
+      </w:tr>
+      <w:tr>
+        <w:trPr>
+          <w:trHeight w:val="225" w:hRule="auto"/>
+          <w:jc w:val="left"/>
+        </w:trPr>
+        <w:tc>
+          <w:tcPr>
+            <w:tcW w:w="6915" w:type="dxa"/>
+            <w:tcBorders>
+              <w:top w:val="single" w:color="000000" w:sz="4"/>
+              <w:left w:val="single" w:color="000000" w:sz="4"/>
+              <w:bottom w:val="single" w:color="000000" w:sz="4"/>
+              <w:right w:val="single" w:color="000000" w:sz="4"/>
+            </w:tcBorders>
+            <w:shd w:color="000000" w:fill="ffffff" w:val="clear"/>
+            <w:tcMar>
+              <w:left w:w="108" w:type="dxa"/>
+              <w:right w:w="108" w:type="dxa"/>
+            </w:tcMar>
+            <w:vAlign w:val="top"/>
+          </w:tcPr>
+          <w:p>
+            <w:pPr>
+              <w:spacing w:before="0" w:after="0" w:line="240"/>
+              <w:ind w:right="0" w:left="0" w:firstLine="0"/>
+              <w:jc w:val="left"/>
+              <w:rPr>
+                <w:rFonts w:ascii="Calibri" w:hAnsi="Calibri" w:cs="Calibri" w:eastAsia="Calibri"/>
+                <w:color w:val="auto"/>
+                <w:spacing w:val="0"/>
+                <w:position w:val="0"/>
+                <w:sz w:val="22"/>
+              </w:rPr>
+            </w:pPr>
+            <w:r>
+              <w:rPr>
+                <w:rFonts w:ascii="Calibri" w:hAnsi="Calibri" w:cs="Calibri" w:eastAsia="Calibri"/>
+                <w:color w:val="auto"/>
+                <w:spacing w:val="0"/>
+                <w:position w:val="0"/>
+                <w:sz w:val="22"/>
+                <w:shd w:fill="auto" w:val="clear"/>
+              </w:rPr>
+              <w:t xml:space="preserve">Multiple points of collision (not just top left)</w:t>
+            </w:r>
+          </w:p>
+        </w:tc>
+        <w:tc>
+          <w:tcPr>
+            <w:tcW w:w="551" w:type="dxa"/>
+            <w:tcBorders>
+              <w:top w:val="single" w:color="000000" w:sz="4"/>
+              <w:left w:val="single" w:color="000000" w:sz="4"/>
+              <w:bottom w:val="single" w:color="000000" w:sz="4"/>
+              <w:right w:val="single" w:color="000000" w:sz="4"/>
+            </w:tcBorders>
+            <w:shd w:color="000000" w:fill="ffffff" w:val="clear"/>
+            <w:tcMar>
+              <w:left w:w="108" w:type="dxa"/>
+              <w:right w:w="108" w:type="dxa"/>
+            </w:tcMar>
+            <w:vAlign w:val="center"/>
+          </w:tcPr>
+          <w:p>
+            <w:pPr>
+              <w:spacing w:before="0" w:after="0" w:line="240"/>
+              <w:ind w:right="0" w:left="0" w:firstLine="0"/>
+              <w:jc w:val="left"/>
+              <w:rPr>
+                <w:rFonts w:ascii="Calibri" w:hAnsi="Calibri" w:cs="Calibri" w:eastAsia="Calibri"/>
+                <w:color w:val="auto"/>
+                <w:spacing w:val="0"/>
+                <w:position w:val="0"/>
+                <w:sz w:val="22"/>
+                <w:shd w:fill="auto" w:val="clear"/>
+              </w:rPr>
+            </w:pPr>
+            <w:r>
+              <w:rPr>
+                <w:rFonts w:ascii="Calibri" w:hAnsi="Calibri" w:cs="Calibri" w:eastAsia="Calibri"/>
+                <w:color w:val="auto"/>
+                <w:spacing w:val="0"/>
+                <w:position w:val="0"/>
+                <w:sz w:val="22"/>
+                <w:shd w:fill="auto" w:val="clear"/>
+              </w:rPr>
+              <w:t xml:space="preserve">y</w:t>
+            </w:r>
+          </w:p>
+        </w:tc>
+        <w:tc>
+          <w:tcPr>
+            <w:tcW w:w="1786" w:type="dxa"/>
+            <w:tcBorders>
+              <w:top w:val="single" w:color="000000" w:sz="4"/>
+              <w:left w:val="single" w:color="000000" w:sz="4"/>
+              <w:bottom w:val="single" w:color="000000" w:sz="4"/>
+              <w:right w:val="single" w:color="000000" w:sz="4"/>
+            </w:tcBorders>
+            <w:shd w:color="000000" w:fill="ffffff" w:val="clear"/>
+            <w:tcMar>
+              <w:left w:w="108" w:type="dxa"/>
+              <w:right w:w="108" w:type="dxa"/>
+            </w:tcMar>
+            <w:vAlign w:val="center"/>
+          </w:tcPr>
+          <w:p>
+            <w:pPr>
+              <w:spacing w:before="0" w:after="0" w:line="240"/>
+              <w:ind w:right="0" w:left="0" w:firstLine="0"/>
+              <w:jc w:val="left"/>
+              <w:rPr>
+                <w:rFonts w:ascii="Calibri" w:hAnsi="Calibri" w:cs="Calibri" w:eastAsia="Calibri"/>
+                <w:color w:val="auto"/>
+                <w:spacing w:val="0"/>
+                <w:position w:val="0"/>
+                <w:sz w:val="22"/>
+                <w:shd w:fill="auto" w:val="clear"/>
+              </w:rPr>
+            </w:pPr>
+          </w:p>
+        </w:tc>
+      </w:tr>
+      <w:tr>
+        <w:trPr>
+          <w:trHeight w:val="270" w:hRule="auto"/>
+          <w:jc w:val="left"/>
+        </w:trPr>
+        <w:tc>
+          <w:tcPr>
+            <w:tcW w:w="6915" w:type="dxa"/>
+            <w:tcBorders>
+              <w:top w:val="single" w:color="000000" w:sz="4"/>
+              <w:left w:val="single" w:color="000000" w:sz="4"/>
+              <w:bottom w:val="single" w:color="000000" w:sz="4"/>
+              <w:right w:val="single" w:color="000000" w:sz="4"/>
+            </w:tcBorders>
+            <w:shd w:color="000000" w:fill="ffffff" w:val="clear"/>
+            <w:tcMar>
+              <w:left w:w="108" w:type="dxa"/>
+              <w:right w:w="108" w:type="dxa"/>
+            </w:tcMar>
+            <w:vAlign w:val="top"/>
+          </w:tcPr>
+          <w:p>
+            <w:pPr>
+              <w:spacing w:before="0" w:after="0" w:line="240"/>
+              <w:ind w:right="0" w:left="0" w:firstLine="0"/>
+              <w:jc w:val="left"/>
+              <w:rPr>
+                <w:rFonts w:ascii="Calibri" w:hAnsi="Calibri" w:cs="Calibri" w:eastAsia="Calibri"/>
+                <w:color w:val="auto"/>
+                <w:spacing w:val="0"/>
+                <w:position w:val="0"/>
+                <w:sz w:val="22"/>
+              </w:rPr>
+            </w:pPr>
+            <w:r>
+              <w:rPr>
+                <w:rFonts w:ascii="Calibri" w:hAnsi="Calibri" w:cs="Calibri" w:eastAsia="Calibri"/>
+                <w:color w:val="auto"/>
+                <w:spacing w:val="0"/>
+                <w:position w:val="0"/>
+                <w:sz w:val="22"/>
+                <w:shd w:fill="auto" w:val="clear"/>
+              </w:rPr>
+              <w:t xml:space="preserve">"Game Over" message</w:t>
+            </w:r>
+          </w:p>
+        </w:tc>
+        <w:tc>
+          <w:tcPr>
+            <w:tcW w:w="551" w:type="dxa"/>
+            <w:tcBorders>
+              <w:top w:val="single" w:color="000000" w:sz="4"/>
+              <w:left w:val="single" w:color="000000" w:sz="4"/>
+              <w:bottom w:val="single" w:color="000000" w:sz="4"/>
+              <w:right w:val="single" w:color="000000" w:sz="4"/>
+            </w:tcBorders>
+            <w:shd w:color="000000" w:fill="ffffff" w:val="clear"/>
+            <w:tcMar>
+              <w:left w:w="108" w:type="dxa"/>
+              <w:right w:w="108" w:type="dxa"/>
+            </w:tcMar>
+            <w:vAlign w:val="center"/>
+          </w:tcPr>
+          <w:p>
+            <w:pPr>
+              <w:spacing w:before="0" w:after="0" w:line="240"/>
+              <w:ind w:right="0" w:left="0" w:firstLine="0"/>
+              <w:jc w:val="left"/>
+              <w:rPr>
+                <w:rFonts w:ascii="Calibri" w:hAnsi="Calibri" w:cs="Calibri" w:eastAsia="Calibri"/>
+                <w:color w:val="auto"/>
+                <w:spacing w:val="0"/>
+                <w:position w:val="0"/>
+                <w:sz w:val="22"/>
+                <w:shd w:fill="auto" w:val="clear"/>
               </w:rPr>
             </w:pPr>
             <w:r>
@@ -854,7 +1349,7 @@
                 <w:sz w:val="22"/>
                 <w:shd w:fill="auto" w:val="clear"/>
               </w:rPr>
-              <w:t xml:space="preserve">When a bomb hits the edge of the screen, it explodes (with explosion animation)</w:t>
+              <w:t xml:space="preserve">Cactus collision detection</w:t>
             </w:r>
           </w:p>
         </w:tc>
@@ -885,6 +1380,7 @@
                 <w:spacing w:val="0"/>
                 <w:position w:val="0"/>
                 <w:sz w:val="22"/>
+                <w:shd w:fill="auto" w:val="clear"/>
               </w:rPr>
             </w:pPr>
             <w:r>
@@ -935,7 +1431,7 @@
       </w:tr>
       <w:tr>
         <w:trPr>
-          <w:trHeight w:val="200" w:hRule="auto"/>
+          <w:trHeight w:val="1" w:hRule="atLeast"/>
           <w:jc w:val="left"/>
         </w:trPr>
         <w:tc>
@@ -976,7 +1472,7 @@
                 <w:sz w:val="22"/>
                 <w:shd w:fill="auto" w:val="clear"/>
               </w:rPr>
-              <w:t xml:space="preserve">Player/explosion collision detection</w:t>
+              <w:t xml:space="preserve">Player animation is set to "dead" (lives not implemented) or "hit" (lives implemented)</w:t>
             </w:r>
           </w:p>
         </w:tc>
@@ -1007,6 +1503,559 @@
                 <w:spacing w:val="0"/>
                 <w:position w:val="0"/>
                 <w:sz w:val="22"/>
+                <w:shd w:fill="auto" w:val="clear"/>
+              </w:rPr>
+            </w:pPr>
+            <w:r>
+              <w:rPr>
+                <w:rFonts w:ascii="Calibri" w:hAnsi="Calibri" w:cs="Calibri" w:eastAsia="Calibri"/>
+                <w:color w:val="auto"/>
+                <w:spacing w:val="0"/>
+                <w:position w:val="0"/>
+                <w:sz w:val="22"/>
+                <w:shd w:fill="auto" w:val="clear"/>
+              </w:rPr>
+              <w:t xml:space="preserve">y</w:t>
+            </w:r>
+          </w:p>
+        </w:tc>
+        <w:tc>
+          <w:tcPr>
+            <w:tcW w:w="1786" w:type="dxa"/>
+            <w:tcBorders>
+              <w:top w:val="single" w:color="000000" w:sz="4"/>
+              <w:left w:val="single" w:color="000000" w:sz="4"/>
+              <w:bottom w:val="single" w:color="000000" w:sz="4"/>
+              <w:right w:val="single" w:color="000000" w:sz="4"/>
+            </w:tcBorders>
+            <w:shd w:color="000000" w:fill="ffffff" w:val="clear"/>
+            <w:tcMar>
+              <w:left w:w="108" w:type="dxa"/>
+              <w:right w:w="108" w:type="dxa"/>
+            </w:tcMar>
+            <w:vAlign w:val="center"/>
+          </w:tcPr>
+          <w:p>
+            <w:pPr>
+              <w:spacing w:before="0" w:after="0" w:line="240"/>
+              <w:ind w:right="0" w:left="0" w:firstLine="0"/>
+              <w:jc w:val="left"/>
+              <w:rPr>
+                <w:rFonts w:ascii="Calibri" w:hAnsi="Calibri" w:cs="Calibri" w:eastAsia="Calibri"/>
+                <w:color w:val="auto"/>
+                <w:spacing w:val="0"/>
+                <w:position w:val="0"/>
+                <w:sz w:val="22"/>
+                <w:shd w:fill="auto" w:val="clear"/>
+              </w:rPr>
+            </w:pPr>
+          </w:p>
+        </w:tc>
+      </w:tr>
+      <w:tr>
+        <w:trPr>
+          <w:trHeight w:val="1" w:hRule="atLeast"/>
+          <w:jc w:val="left"/>
+        </w:trPr>
+        <w:tc>
+          <w:tcPr>
+            <w:tcW w:w="11567" w:type="dxa"/>
+            <w:gridSpan w:val="4"/>
+            <w:tcBorders>
+              <w:top w:val="single" w:color="000000" w:sz="4"/>
+              <w:left w:val="single" w:color="000000" w:sz="4"/>
+              <w:bottom w:val="single" w:color="000000" w:sz="4"/>
+              <w:right w:val="single" w:color="000000" w:sz="4"/>
+            </w:tcBorders>
+            <w:shd w:color="auto" w:fill="f2f2f2" w:val="clear"/>
+            <w:tcMar>
+              <w:left w:w="108" w:type="dxa"/>
+              <w:right w:w="108" w:type="dxa"/>
+            </w:tcMar>
+            <w:vAlign w:val="center"/>
+          </w:tcPr>
+          <w:p>
+            <w:pPr>
+              <w:spacing w:before="0" w:after="0" w:line="240"/>
+              <w:ind w:right="0" w:left="0" w:firstLine="0"/>
+              <w:jc w:val="left"/>
+              <w:rPr>
+                <w:rFonts w:ascii="Calibri" w:hAnsi="Calibri" w:cs="Calibri" w:eastAsia="Calibri"/>
+                <w:color w:val="auto"/>
+                <w:spacing w:val="0"/>
+                <w:position w:val="0"/>
+                <w:sz w:val="22"/>
+              </w:rPr>
+            </w:pPr>
+            <w:r>
+              <w:rPr>
+                <w:rFonts w:ascii="Calibri" w:hAnsi="Calibri" w:cs="Calibri" w:eastAsia="Calibri"/>
+                <w:color w:val="auto"/>
+                <w:spacing w:val="0"/>
+                <w:position w:val="0"/>
+                <w:sz w:val="22"/>
+                <w:shd w:fill="auto" w:val="clear"/>
+              </w:rPr>
+              <w:t xml:space="preserve">Good pass (C- - B-)</w:t>
+            </w:r>
+          </w:p>
+        </w:tc>
+      </w:tr>
+      <w:tr>
+        <w:trPr>
+          <w:trHeight w:val="1" w:hRule="atLeast"/>
+          <w:jc w:val="left"/>
+        </w:trPr>
+        <w:tc>
+          <w:tcPr>
+            <w:tcW w:w="6915" w:type="dxa"/>
+            <w:tcBorders>
+              <w:top w:val="single" w:color="000000" w:sz="4"/>
+              <w:left w:val="single" w:color="000000" w:sz="4"/>
+              <w:bottom w:val="single" w:color="000000" w:sz="4"/>
+              <w:right w:val="single" w:color="000000" w:sz="4"/>
+            </w:tcBorders>
+            <w:shd w:color="000000" w:fill="ffffff" w:val="clear"/>
+            <w:tcMar>
+              <w:left w:w="108" w:type="dxa"/>
+              <w:right w:w="108" w:type="dxa"/>
+            </w:tcMar>
+            <w:vAlign w:val="top"/>
+          </w:tcPr>
+          <w:p>
+            <w:pPr>
+              <w:spacing w:before="0" w:after="0" w:line="240"/>
+              <w:ind w:right="0" w:left="0" w:firstLine="0"/>
+              <w:jc w:val="left"/>
+              <w:rPr>
+                <w:rFonts w:ascii="Calibri" w:hAnsi="Calibri" w:cs="Calibri" w:eastAsia="Calibri"/>
+                <w:color w:val="auto"/>
+                <w:spacing w:val="0"/>
+                <w:position w:val="0"/>
+                <w:sz w:val="22"/>
+              </w:rPr>
+            </w:pPr>
+            <w:r>
+              <w:rPr>
+                <w:rFonts w:ascii="Calibri" w:hAnsi="Calibri" w:cs="Calibri" w:eastAsia="Calibri"/>
+                <w:color w:val="auto"/>
+                <w:spacing w:val="0"/>
+                <w:position w:val="0"/>
+                <w:sz w:val="22"/>
+                <w:shd w:fill="auto" w:val="clear"/>
+              </w:rPr>
+              <w:t xml:space="preserve">Bombs exploding at random points, not all at the same</w:t>
+            </w:r>
+          </w:p>
+        </w:tc>
+        <w:tc>
+          <w:tcPr>
+            <w:tcW w:w="551" w:type="dxa"/>
+            <w:tcBorders>
+              <w:top w:val="single" w:color="000000" w:sz="4"/>
+              <w:left w:val="single" w:color="000000" w:sz="4"/>
+              <w:bottom w:val="single" w:color="000000" w:sz="4"/>
+              <w:right w:val="single" w:color="000000" w:sz="4"/>
+            </w:tcBorders>
+            <w:shd w:color="000000" w:fill="ffffff" w:val="clear"/>
+            <w:tcMar>
+              <w:left w:w="108" w:type="dxa"/>
+              <w:right w:w="108" w:type="dxa"/>
+            </w:tcMar>
+            <w:vAlign w:val="center"/>
+          </w:tcPr>
+          <w:p>
+            <w:pPr>
+              <w:spacing w:before="0" w:after="0" w:line="240"/>
+              <w:ind w:right="0" w:left="0" w:firstLine="0"/>
+              <w:jc w:val="left"/>
+              <w:rPr>
+                <w:rFonts w:ascii="Calibri" w:hAnsi="Calibri" w:cs="Calibri" w:eastAsia="Calibri"/>
+                <w:color w:val="auto"/>
+                <w:spacing w:val="0"/>
+                <w:position w:val="0"/>
+                <w:sz w:val="22"/>
+                <w:shd w:fill="auto" w:val="clear"/>
+              </w:rPr>
+            </w:pPr>
+            <w:r>
+              <w:rPr>
+                <w:rFonts w:ascii="Calibri" w:hAnsi="Calibri" w:cs="Calibri" w:eastAsia="Calibri"/>
+                <w:color w:val="auto"/>
+                <w:spacing w:val="0"/>
+                <w:position w:val="0"/>
+                <w:sz w:val="22"/>
+                <w:shd w:fill="auto" w:val="clear"/>
+              </w:rPr>
+              <w:t xml:space="preserve">y</w:t>
+            </w:r>
+          </w:p>
+        </w:tc>
+        <w:tc>
+          <w:tcPr>
+            <w:tcW w:w="1786" w:type="dxa"/>
+            <w:tcBorders>
+              <w:top w:val="single" w:color="000000" w:sz="4"/>
+              <w:left w:val="single" w:color="000000" w:sz="4"/>
+              <w:bottom w:val="single" w:color="000000" w:sz="4"/>
+              <w:right w:val="single" w:color="000000" w:sz="4"/>
+            </w:tcBorders>
+            <w:shd w:color="000000" w:fill="ffffff" w:val="clear"/>
+            <w:tcMar>
+              <w:left w:w="108" w:type="dxa"/>
+              <w:right w:w="108" w:type="dxa"/>
+            </w:tcMar>
+            <w:vAlign w:val="center"/>
+          </w:tcPr>
+          <w:p>
+            <w:pPr>
+              <w:spacing w:before="0" w:after="0" w:line="240"/>
+              <w:ind w:right="0" w:left="0" w:firstLine="0"/>
+              <w:jc w:val="left"/>
+              <w:rPr>
+                <w:rFonts w:ascii="Calibri" w:hAnsi="Calibri" w:cs="Calibri" w:eastAsia="Calibri"/>
+                <w:color w:val="auto"/>
+                <w:spacing w:val="0"/>
+                <w:position w:val="0"/>
+                <w:sz w:val="22"/>
+                <w:shd w:fill="auto" w:val="clear"/>
+              </w:rPr>
+            </w:pPr>
+            <w:r>
+              <w:rPr>
+                <w:rFonts w:ascii="Calibri" w:hAnsi="Calibri" w:cs="Calibri" w:eastAsia="Calibri"/>
+                <w:color w:val="auto"/>
+                <w:spacing w:val="0"/>
+                <w:position w:val="0"/>
+                <w:sz w:val="22"/>
+                <w:shd w:fill="auto" w:val="clear"/>
+              </w:rPr>
+              <w:t xml:space="preserve">still work to do</w:t>
+            </w:r>
+          </w:p>
+        </w:tc>
+      </w:tr>
+      <w:tr>
+        <w:trPr>
+          <w:trHeight w:val="1" w:hRule="atLeast"/>
+          <w:jc w:val="left"/>
+        </w:trPr>
+        <w:tc>
+          <w:tcPr>
+            <w:tcW w:w="6915" w:type="dxa"/>
+            <w:tcBorders>
+              <w:top w:val="single" w:color="000000" w:sz="4"/>
+              <w:left w:val="single" w:color="000000" w:sz="4"/>
+              <w:bottom w:val="single" w:color="000000" w:sz="4"/>
+              <w:right w:val="single" w:color="000000" w:sz="4"/>
+            </w:tcBorders>
+            <w:shd w:color="000000" w:fill="ffffff" w:val="clear"/>
+            <w:tcMar>
+              <w:left w:w="108" w:type="dxa"/>
+              <w:right w:w="108" w:type="dxa"/>
+            </w:tcMar>
+            <w:vAlign w:val="top"/>
+          </w:tcPr>
+          <w:p>
+            <w:pPr>
+              <w:spacing w:before="0" w:after="0" w:line="240"/>
+              <w:ind w:right="0" w:left="0" w:firstLine="0"/>
+              <w:jc w:val="left"/>
+              <w:rPr>
+                <w:rFonts w:ascii="Calibri" w:hAnsi="Calibri" w:cs="Calibri" w:eastAsia="Calibri"/>
+                <w:color w:val="auto"/>
+                <w:spacing w:val="0"/>
+                <w:position w:val="0"/>
+                <w:sz w:val="22"/>
+              </w:rPr>
+            </w:pPr>
+            <w:r>
+              <w:rPr>
+                <w:rFonts w:ascii="Calibri" w:hAnsi="Calibri" w:cs="Calibri" w:eastAsia="Calibri"/>
+                <w:color w:val="auto"/>
+                <w:spacing w:val="0"/>
+                <w:position w:val="0"/>
+                <w:sz w:val="22"/>
+                <w:shd w:fill="auto" w:val="clear"/>
+              </w:rPr>
+              <w:t xml:space="preserve">Lives being added/removed through JavaScript (not in the html file)</w:t>
+            </w:r>
+          </w:p>
+        </w:tc>
+        <w:tc>
+          <w:tcPr>
+            <w:tcW w:w="551" w:type="dxa"/>
+            <w:tcBorders>
+              <w:top w:val="single" w:color="000000" w:sz="4"/>
+              <w:left w:val="single" w:color="000000" w:sz="4"/>
+              <w:bottom w:val="single" w:color="000000" w:sz="4"/>
+              <w:right w:val="single" w:color="000000" w:sz="4"/>
+            </w:tcBorders>
+            <w:shd w:color="000000" w:fill="ffffff" w:val="clear"/>
+            <w:tcMar>
+              <w:left w:w="108" w:type="dxa"/>
+              <w:right w:w="108" w:type="dxa"/>
+            </w:tcMar>
+            <w:vAlign w:val="center"/>
+          </w:tcPr>
+          <w:p>
+            <w:pPr>
+              <w:spacing w:before="0" w:after="0" w:line="240"/>
+              <w:ind w:right="0" w:left="0" w:firstLine="0"/>
+              <w:jc w:val="left"/>
+              <w:rPr>
+                <w:rFonts w:ascii="Calibri" w:hAnsi="Calibri" w:cs="Calibri" w:eastAsia="Calibri"/>
+                <w:color w:val="auto"/>
+                <w:spacing w:val="0"/>
+                <w:position w:val="0"/>
+                <w:sz w:val="22"/>
+                <w:shd w:fill="auto" w:val="clear"/>
+              </w:rPr>
+            </w:pPr>
+            <w:r>
+              <w:rPr>
+                <w:rFonts w:ascii="Calibri" w:hAnsi="Calibri" w:cs="Calibri" w:eastAsia="Calibri"/>
+                <w:color w:val="auto"/>
+                <w:spacing w:val="0"/>
+                <w:position w:val="0"/>
+                <w:sz w:val="22"/>
+                <w:shd w:fill="auto" w:val="clear"/>
+              </w:rPr>
+              <w:t xml:space="preserve">y</w:t>
+            </w:r>
+          </w:p>
+        </w:tc>
+        <w:tc>
+          <w:tcPr>
+            <w:tcW w:w="1786" w:type="dxa"/>
+            <w:tcBorders>
+              <w:top w:val="single" w:color="000000" w:sz="4"/>
+              <w:left w:val="single" w:color="000000" w:sz="4"/>
+              <w:bottom w:val="single" w:color="000000" w:sz="4"/>
+              <w:right w:val="single" w:color="000000" w:sz="4"/>
+            </w:tcBorders>
+            <w:shd w:color="000000" w:fill="ffffff" w:val="clear"/>
+            <w:tcMar>
+              <w:left w:w="108" w:type="dxa"/>
+              <w:right w:w="108" w:type="dxa"/>
+            </w:tcMar>
+            <w:vAlign w:val="center"/>
+          </w:tcPr>
+          <w:p>
+            <w:pPr>
+              <w:spacing w:before="0" w:after="0" w:line="240"/>
+              <w:ind w:right="0" w:left="0" w:firstLine="0"/>
+              <w:jc w:val="left"/>
+              <w:rPr>
+                <w:rFonts w:ascii="Calibri" w:hAnsi="Calibri" w:cs="Calibri" w:eastAsia="Calibri"/>
+                <w:color w:val="auto"/>
+                <w:spacing w:val="0"/>
+                <w:position w:val="0"/>
+                <w:sz w:val="22"/>
+                <w:shd w:fill="auto" w:val="clear"/>
+              </w:rPr>
+            </w:pPr>
+          </w:p>
+        </w:tc>
+      </w:tr>
+      <w:tr>
+        <w:trPr>
+          <w:trHeight w:val="1" w:hRule="atLeast"/>
+          <w:jc w:val="left"/>
+        </w:trPr>
+        <w:tc>
+          <w:tcPr>
+            <w:tcW w:w="6915" w:type="dxa"/>
+            <w:tcBorders>
+              <w:top w:val="single" w:color="000000" w:sz="4"/>
+              <w:left w:val="single" w:color="000000" w:sz="4"/>
+              <w:bottom w:val="single" w:color="000000" w:sz="4"/>
+              <w:right w:val="single" w:color="000000" w:sz="4"/>
+            </w:tcBorders>
+            <w:shd w:color="000000" w:fill="ffffff" w:val="clear"/>
+            <w:tcMar>
+              <w:left w:w="108" w:type="dxa"/>
+              <w:right w:w="108" w:type="dxa"/>
+            </w:tcMar>
+            <w:vAlign w:val="top"/>
+          </w:tcPr>
+          <w:p>
+            <w:pPr>
+              <w:spacing w:before="0" w:after="0" w:line="240"/>
+              <w:ind w:right="0" w:left="0" w:firstLine="0"/>
+              <w:jc w:val="left"/>
+              <w:rPr>
+                <w:rFonts w:ascii="Calibri" w:hAnsi="Calibri" w:cs="Calibri" w:eastAsia="Calibri"/>
+                <w:color w:val="auto"/>
+                <w:spacing w:val="0"/>
+                <w:position w:val="0"/>
+                <w:sz w:val="22"/>
+              </w:rPr>
+            </w:pPr>
+            <w:r>
+              <w:rPr>
+                <w:rFonts w:ascii="Calibri" w:hAnsi="Calibri" w:cs="Calibri" w:eastAsia="Calibri"/>
+                <w:color w:val="auto"/>
+                <w:spacing w:val="0"/>
+                <w:position w:val="0"/>
+                <w:sz w:val="22"/>
+                <w:shd w:fill="auto" w:val="clear"/>
+              </w:rPr>
+              <w:t xml:space="preserve">Display the hit animation when the player gets hit and remove a life</w:t>
+            </w:r>
+          </w:p>
+        </w:tc>
+        <w:tc>
+          <w:tcPr>
+            <w:tcW w:w="551" w:type="dxa"/>
+            <w:tcBorders>
+              <w:top w:val="single" w:color="000000" w:sz="4"/>
+              <w:left w:val="single" w:color="000000" w:sz="4"/>
+              <w:bottom w:val="single" w:color="000000" w:sz="4"/>
+              <w:right w:val="single" w:color="000000" w:sz="4"/>
+            </w:tcBorders>
+            <w:shd w:color="000000" w:fill="ffffff" w:val="clear"/>
+            <w:tcMar>
+              <w:left w:w="108" w:type="dxa"/>
+              <w:right w:w="108" w:type="dxa"/>
+            </w:tcMar>
+            <w:vAlign w:val="center"/>
+          </w:tcPr>
+          <w:p>
+            <w:pPr>
+              <w:spacing w:before="0" w:after="0" w:line="240"/>
+              <w:ind w:right="0" w:left="0" w:firstLine="0"/>
+              <w:jc w:val="left"/>
+              <w:rPr>
+                <w:rFonts w:ascii="Calibri" w:hAnsi="Calibri" w:cs="Calibri" w:eastAsia="Calibri"/>
+                <w:color w:val="auto"/>
+                <w:spacing w:val="0"/>
+                <w:position w:val="0"/>
+                <w:sz w:val="22"/>
+                <w:shd w:fill="auto" w:val="clear"/>
+              </w:rPr>
+            </w:pPr>
+            <w:r>
+              <w:rPr>
+                <w:rFonts w:ascii="Calibri" w:hAnsi="Calibri" w:cs="Calibri" w:eastAsia="Calibri"/>
+                <w:color w:val="auto"/>
+                <w:spacing w:val="0"/>
+                <w:position w:val="0"/>
+                <w:sz w:val="22"/>
+                <w:shd w:fill="auto" w:val="clear"/>
+              </w:rPr>
+              <w:t xml:space="preserve">y</w:t>
+            </w:r>
+          </w:p>
+        </w:tc>
+        <w:tc>
+          <w:tcPr>
+            <w:tcW w:w="1786" w:type="dxa"/>
+            <w:tcBorders>
+              <w:top w:val="single" w:color="000000" w:sz="4"/>
+              <w:left w:val="single" w:color="000000" w:sz="4"/>
+              <w:bottom w:val="single" w:color="000000" w:sz="4"/>
+              <w:right w:val="single" w:color="000000" w:sz="4"/>
+            </w:tcBorders>
+            <w:shd w:color="000000" w:fill="ffffff" w:val="clear"/>
+            <w:tcMar>
+              <w:left w:w="108" w:type="dxa"/>
+              <w:right w:w="108" w:type="dxa"/>
+            </w:tcMar>
+            <w:vAlign w:val="center"/>
+          </w:tcPr>
+          <w:p>
+            <w:pPr>
+              <w:spacing w:before="0" w:after="0" w:line="240"/>
+              <w:ind w:right="0" w:left="0" w:firstLine="0"/>
+              <w:jc w:val="left"/>
+              <w:rPr>
+                <w:rFonts w:ascii="Calibri" w:hAnsi="Calibri" w:cs="Calibri" w:eastAsia="Calibri"/>
+                <w:color w:val="auto"/>
+                <w:spacing w:val="0"/>
+                <w:position w:val="0"/>
+                <w:sz w:val="22"/>
+                <w:shd w:fill="auto" w:val="clear"/>
+              </w:rPr>
+            </w:pPr>
+          </w:p>
+        </w:tc>
+      </w:tr>
+      <w:tr>
+        <w:trPr>
+          <w:trHeight w:val="240" w:hRule="auto"/>
+          <w:jc w:val="left"/>
+        </w:trPr>
+        <w:tc>
+          <w:tcPr>
+            <w:tcW w:w="6915" w:type="dxa"/>
+            <w:tcBorders>
+              <w:top w:val="single" w:color="000000" w:sz="4"/>
+              <w:left w:val="single" w:color="000000" w:sz="4"/>
+              <w:bottom w:val="single" w:color="000000" w:sz="4"/>
+              <w:right w:val="single" w:color="000000" w:sz="4"/>
+            </w:tcBorders>
+            <w:shd w:color="000000" w:fill="ffffff" w:val="clear"/>
+            <w:tcMar>
+              <w:left w:w="108" w:type="dxa"/>
+              <w:right w:w="108" w:type="dxa"/>
+            </w:tcMar>
+            <w:vAlign w:val="top"/>
+          </w:tcPr>
+          <w:p>
+            <w:pPr>
+              <w:spacing w:before="0" w:after="0" w:line="240"/>
+              <w:ind w:right="0" w:left="0" w:firstLine="0"/>
+              <w:jc w:val="left"/>
+              <w:rPr>
+                <w:rFonts w:ascii="Calibri" w:hAnsi="Calibri" w:cs="Calibri" w:eastAsia="Calibri"/>
+                <w:color w:val="auto"/>
+                <w:spacing w:val="0"/>
+                <w:position w:val="0"/>
+                <w:sz w:val="22"/>
+              </w:rPr>
+            </w:pPr>
+            <w:r>
+              <w:rPr>
+                <w:rFonts w:ascii="Calibri" w:hAnsi="Calibri" w:cs="Calibri" w:eastAsia="Calibri"/>
+                <w:color w:val="auto"/>
+                <w:spacing w:val="0"/>
+                <w:position w:val="0"/>
+                <w:sz w:val="22"/>
+                <w:shd w:fill="auto" w:val="clear"/>
+              </w:rPr>
+              <w:t xml:space="preserve">Game over when all three lives are lost</w:t>
+            </w:r>
+          </w:p>
+        </w:tc>
+        <w:tc>
+          <w:tcPr>
+            <w:tcW w:w="551" w:type="dxa"/>
+            <w:tcBorders>
+              <w:top w:val="single" w:color="000000" w:sz="4"/>
+              <w:left w:val="single" w:color="000000" w:sz="4"/>
+              <w:bottom w:val="single" w:color="000000" w:sz="4"/>
+              <w:right w:val="single" w:color="000000" w:sz="4"/>
+            </w:tcBorders>
+            <w:shd w:color="000000" w:fill="ffffff" w:val="clear"/>
+            <w:tcMar>
+              <w:left w:w="108" w:type="dxa"/>
+              <w:right w:w="108" w:type="dxa"/>
+            </w:tcMar>
+            <w:vAlign w:val="center"/>
+          </w:tcPr>
+          <w:p>
+            <w:pPr>
+              <w:spacing w:before="0" w:after="0" w:line="240"/>
+              <w:ind w:right="0" w:left="0" w:firstLine="0"/>
+              <w:jc w:val="left"/>
+              <w:rPr>
+                <w:rFonts w:ascii="Calibri" w:hAnsi="Calibri" w:cs="Calibri" w:eastAsia="Calibri"/>
+                <w:color w:val="auto"/>
+                <w:spacing w:val="0"/>
+                <w:position w:val="0"/>
+                <w:sz w:val="22"/>
+                <w:shd w:fill="auto" w:val="clear"/>
               </w:rPr>
             </w:pPr>
             <w:r>
@@ -1098,7 +2147,7 @@
                 <w:sz w:val="22"/>
                 <w:shd w:fill="auto" w:val="clear"/>
               </w:rPr>
-              <w:t xml:space="preserve">Multiple points of collision (not just top left)</w:t>
+              <w:t xml:space="preserve">Play again message (reset button)</w:t>
             </w:r>
           </w:p>
         </w:tc>
@@ -1129,6 +2178,7 @@
                 <w:spacing w:val="0"/>
                 <w:position w:val="0"/>
                 <w:sz w:val="22"/>
+                <w:shd w:fill="auto" w:val="clear"/>
               </w:rPr>
             </w:pPr>
             <w:r>
@@ -1184,118 +2234,67 @@
         </w:trPr>
         <w:tc>
           <w:tcPr>
-            <w:tcW w:w="6915" w:type="dxa"/>
-            <w:tcBorders>
-              <w:top w:val="single" w:color="000000" w:sz="4"/>
-              <w:left w:val="single" w:color="000000" w:sz="4"/>
-              <w:bottom w:val="single" w:color="000000" w:sz="4"/>
-              <w:right w:val="single" w:color="000000" w:sz="4"/>
-            </w:tcBorders>
-            <w:shd w:color="000000" w:fill="ffffff" w:val="clear"/>
-            <w:tcMar>
-              <w:left w:w="108" w:type="dxa"/>
-              <w:right w:w="108" w:type="dxa"/>
-            </w:tcMar>
-            <w:vAlign w:val="top"/>
-          </w:tcPr>
-          <w:p>
-            <w:pPr>
-              <w:spacing w:before="0" w:after="0" w:line="240"/>
-              <w:ind w:right="0" w:left="0" w:firstLine="0"/>
-              <w:jc w:val="left"/>
-              <w:rPr>
-                <w:rFonts w:ascii="Calibri" w:hAnsi="Calibri" w:cs="Calibri" w:eastAsia="Calibri"/>
-                <w:color w:val="auto"/>
-                <w:spacing w:val="0"/>
-                <w:position w:val="0"/>
-                <w:sz w:val="22"/>
-              </w:rPr>
-            </w:pPr>
-            <w:r>
-              <w:rPr>
-                <w:rFonts w:ascii="Calibri" w:hAnsi="Calibri" w:cs="Calibri" w:eastAsia="Calibri"/>
-                <w:color w:val="auto"/>
-                <w:spacing w:val="0"/>
-                <w:position w:val="0"/>
-                <w:sz w:val="22"/>
-                <w:shd w:fill="auto" w:val="clear"/>
-              </w:rPr>
-              <w:t xml:space="preserve">"Game Over" message</w:t>
-            </w:r>
-          </w:p>
-        </w:tc>
-        <w:tc>
-          <w:tcPr>
-            <w:tcW w:w="551" w:type="dxa"/>
-            <w:tcBorders>
-              <w:top w:val="single" w:color="000000" w:sz="4"/>
-              <w:left w:val="single" w:color="000000" w:sz="4"/>
-              <w:bottom w:val="single" w:color="000000" w:sz="4"/>
-              <w:right w:val="single" w:color="000000" w:sz="4"/>
-            </w:tcBorders>
-            <w:shd w:color="000000" w:fill="ffffff" w:val="clear"/>
-            <w:tcMar>
-              <w:left w:w="108" w:type="dxa"/>
-              <w:right w:w="108" w:type="dxa"/>
-            </w:tcMar>
-            <w:vAlign w:val="center"/>
-          </w:tcPr>
-          <w:p>
-            <w:pPr>
-              <w:spacing w:before="0" w:after="0" w:line="240"/>
-              <w:ind w:right="0" w:left="0" w:firstLine="0"/>
-              <w:jc w:val="left"/>
-              <w:rPr>
-                <w:rFonts w:ascii="Calibri" w:hAnsi="Calibri" w:cs="Calibri" w:eastAsia="Calibri"/>
-                <w:color w:val="auto"/>
-                <w:spacing w:val="0"/>
-                <w:position w:val="0"/>
-                <w:sz w:val="22"/>
-              </w:rPr>
-            </w:pPr>
-            <w:r>
-              <w:rPr>
-                <w:rFonts w:ascii="Calibri" w:hAnsi="Calibri" w:cs="Calibri" w:eastAsia="Calibri"/>
-                <w:color w:val="auto"/>
-                <w:spacing w:val="0"/>
-                <w:position w:val="0"/>
-                <w:sz w:val="22"/>
-                <w:shd w:fill="auto" w:val="clear"/>
-              </w:rPr>
-              <w:t xml:space="preserve">Y</w:t>
-            </w:r>
-          </w:p>
-        </w:tc>
-        <w:tc>
-          <w:tcPr>
-            <w:tcW w:w="1786" w:type="dxa"/>
-            <w:tcBorders>
-              <w:top w:val="single" w:color="000000" w:sz="4"/>
-              <w:left w:val="single" w:color="000000" w:sz="4"/>
-              <w:bottom w:val="single" w:color="000000" w:sz="4"/>
-              <w:right w:val="single" w:color="000000" w:sz="4"/>
-            </w:tcBorders>
-            <w:shd w:color="000000" w:fill="ffffff" w:val="clear"/>
-            <w:tcMar>
-              <w:left w:w="108" w:type="dxa"/>
-              <w:right w:w="108" w:type="dxa"/>
-            </w:tcMar>
-            <w:vAlign w:val="center"/>
-          </w:tcPr>
-          <w:p>
-            <w:pPr>
-              <w:spacing w:before="0" w:after="0" w:line="240"/>
-              <w:ind w:right="0" w:left="0" w:firstLine="0"/>
-              <w:jc w:val="left"/>
-              <w:rPr>
-                <w:rFonts w:ascii="Calibri" w:hAnsi="Calibri" w:cs="Calibri" w:eastAsia="Calibri"/>
-                <w:color w:val="auto"/>
-                <w:spacing w:val="0"/>
-                <w:position w:val="0"/>
-                <w:sz w:val="22"/>
-                <w:shd w:fill="auto" w:val="clear"/>
-              </w:rPr>
-            </w:pPr>
+            <w:tcW w:w="11567" w:type="dxa"/>
+            <w:gridSpan w:val="4"/>
+            <w:tcBorders>
+              <w:top w:val="single" w:color="000000" w:sz="4"/>
+              <w:left w:val="single" w:color="000000" w:sz="4"/>
+              <w:bottom w:val="single" w:color="000000" w:sz="4"/>
+              <w:right w:val="single" w:color="000000" w:sz="4"/>
+            </w:tcBorders>
+            <w:shd w:color="auto" w:fill="f2f2f2" w:val="clear"/>
+            <w:tcMar>
+              <w:left w:w="108" w:type="dxa"/>
+              <w:right w:w="108" w:type="dxa"/>
+            </w:tcMar>
+            <w:vAlign w:val="center"/>
+          </w:tcPr>
+          <w:p>
+            <w:pPr>
+              <w:spacing w:before="0" w:after="0" w:line="240"/>
+              <w:ind w:right="0" w:left="0" w:firstLine="0"/>
+              <w:jc w:val="left"/>
+              <w:rPr>
+                <w:rFonts w:ascii="Calibri" w:hAnsi="Calibri" w:cs="Calibri" w:eastAsia="Calibri"/>
+                <w:color w:val="auto"/>
+                <w:spacing w:val="0"/>
+                <w:position w:val="0"/>
+                <w:sz w:val="22"/>
+              </w:rPr>
+            </w:pPr>
+            <w:r>
+              <w:rPr>
+                <w:rFonts w:ascii="Calibri" w:hAnsi="Calibri" w:cs="Calibri" w:eastAsia="Calibri"/>
+                <w:color w:val="auto"/>
+                <w:spacing w:val="0"/>
+                <w:position w:val="0"/>
+                <w:sz w:val="22"/>
+                <w:shd w:fill="auto" w:val="clear"/>
+              </w:rPr>
+              <w:t xml:space="preserve">Very good pass (B </w:t>
+            </w:r>
+            <w:r>
+              <w:rPr>
+                <w:rFonts w:ascii="Calibri" w:hAnsi="Calibri" w:cs="Calibri" w:eastAsia="Calibri"/>
+                <w:color w:val="auto"/>
+                <w:spacing w:val="0"/>
+                <w:position w:val="0"/>
+                <w:sz w:val="22"/>
+                <w:shd w:fill="auto" w:val="clear"/>
+              </w:rPr>
+              <w:t xml:space="preserve">–</w:t>
+            </w:r>
+            <w:r>
+              <w:rPr>
+                <w:rFonts w:ascii="Calibri" w:hAnsi="Calibri" w:cs="Calibri" w:eastAsia="Calibri"/>
+                <w:color w:val="auto"/>
+                <w:spacing w:val="0"/>
+                <w:position w:val="0"/>
+                <w:sz w:val="22"/>
+                <w:shd w:fill="auto" w:val="clear"/>
+              </w:rPr>
+              <w:t xml:space="preserve"> A-)</w:t>
+            </w:r>
           </w:p>
         </w:tc>
       </w:tr>
@@ -1342,7 +2341,7 @@
                 <w:sz w:val="22"/>
                 <w:shd w:fill="auto" w:val="clear"/>
               </w:rPr>
-              <w:t xml:space="preserve">Cactus collision detection</w:t>
+              <w:t xml:space="preserve">Scoring system GUI functional and counting the bombs avoided</w:t>
             </w:r>
           </w:p>
         </w:tc>
@@ -1373,18 +2372,19 @@
                 <w:spacing w:val="0"/>
                 <w:position w:val="0"/>
                 <w:sz w:val="22"/>
-              </w:rPr>
-            </w:pPr>
-            <w:r>
-              <w:rPr>
-                <w:rFonts w:ascii="Calibri" w:hAnsi="Calibri" w:cs="Calibri" w:eastAsia="Calibri"/>
-                <w:color w:val="auto"/>
-                <w:spacing w:val="0"/>
-                <w:position w:val="0"/>
-                <w:sz w:val="22"/>
-                <w:shd w:fill="auto" w:val="clear"/>
-              </w:rPr>
-              <w:t xml:space="preserve">Y</w:t>
+                <w:shd w:fill="auto" w:val="clear"/>
+              </w:rPr>
+            </w:pPr>
+            <w:r>
+              <w:rPr>
+                <w:rFonts w:ascii="Calibri" w:hAnsi="Calibri" w:cs="Calibri" w:eastAsia="Calibri"/>
+                <w:color w:val="auto"/>
+                <w:spacing w:val="0"/>
+                <w:position w:val="0"/>
+                <w:sz w:val="22"/>
+                <w:shd w:fill="auto" w:val="clear"/>
+              </w:rPr>
+              <w:t xml:space="preserve">y</w:t>
             </w:r>
           </w:p>
         </w:tc>
@@ -1464,7 +2464,7 @@
                 <w:sz w:val="22"/>
                 <w:shd w:fill="auto" w:val="clear"/>
               </w:rPr>
-              <w:t xml:space="preserve">Player animation is set to "dead" (lives not implemented) or "hit" (lives implemented)</w:t>
+              <w:t xml:space="preserve">The scores and names are saved in local storage</w:t>
             </w:r>
           </w:p>
         </w:tc>
@@ -1495,19 +2495,9 @@
                 <w:spacing w:val="0"/>
                 <w:position w:val="0"/>
                 <w:sz w:val="22"/>
-              </w:rPr>
-            </w:pPr>
-            <w:r>
-              <w:rPr>
-                <w:rFonts w:ascii="Calibri" w:hAnsi="Calibri" w:cs="Calibri" w:eastAsia="Calibri"/>
-                <w:color w:val="auto"/>
-                <w:spacing w:val="0"/>
-                <w:position w:val="0"/>
-                <w:sz w:val="22"/>
-                <w:shd w:fill="auto" w:val="clear"/>
-              </w:rPr>
-              <w:t xml:space="preserve">y</w:t>
-            </w:r>
+                <w:shd w:fill="auto" w:val="clear"/>
+              </w:rPr>
+            </w:pPr>
           </w:p>
         </w:tc>
         <w:tc>
@@ -1550,55 +2540,6 @@
         </w:trPr>
         <w:tc>
           <w:tcPr>
-            <w:tcW w:w="11567" w:type="dxa"/>
-            <w:gridSpan w:val="4"/>
-            <w:tcBorders>
-              <w:top w:val="single" w:color="000000" w:sz="4"/>
-              <w:left w:val="single" w:color="000000" w:sz="4"/>
-              <w:bottom w:val="single" w:color="000000" w:sz="4"/>
-              <w:right w:val="single" w:color="000000" w:sz="4"/>
-            </w:tcBorders>
-            <w:shd w:color="auto" w:fill="f2f2f2" w:val="clear"/>
-            <w:tcMar>
-              <w:left w:w="108" w:type="dxa"/>
-              <w:right w:w="108" w:type="dxa"/>
-            </w:tcMar>
-            <w:vAlign w:val="center"/>
-          </w:tcPr>
-          <w:p>
-            <w:pPr>
-              <w:spacing w:before="0" w:after="0" w:line="240"/>
-              <w:ind w:right="0" w:left="0" w:firstLine="0"/>
-              <w:jc w:val="left"/>
-              <w:rPr>
-                <w:rFonts w:ascii="Calibri" w:hAnsi="Calibri" w:cs="Calibri" w:eastAsia="Calibri"/>
-                <w:color w:val="auto"/>
-                <w:spacing w:val="0"/>
-                <w:position w:val="0"/>
-                <w:sz w:val="22"/>
-              </w:rPr>
-            </w:pPr>
-            <w:r>
-              <w:rPr>
-                <w:rFonts w:ascii="Calibri" w:hAnsi="Calibri" w:cs="Calibri" w:eastAsia="Calibri"/>
-                <w:color w:val="auto"/>
-                <w:spacing w:val="0"/>
-                <w:position w:val="0"/>
-                <w:sz w:val="22"/>
-                <w:shd w:fill="auto" w:val="clear"/>
-              </w:rPr>
-              <w:t xml:space="preserve">Good pass (C- - B-)</w:t>
-            </w:r>
-          </w:p>
-        </w:tc>
-      </w:tr>
-      <w:tr>
-        <w:trPr>
-          <w:trHeight w:val="1" w:hRule="atLeast"/>
-          <w:jc w:val="left"/>
-        </w:trPr>
-        <w:tc>
-          <w:tcPr>
             <w:tcW w:w="6915" w:type="dxa"/>
             <w:tcBorders>
               <w:top w:val="single" w:color="000000" w:sz="4"/>
@@ -1635,7 +2576,7 @@
                 <w:sz w:val="22"/>
                 <w:shd w:fill="auto" w:val="clear"/>
               </w:rPr>
-              <w:t xml:space="preserve">Bombs exploding at random points, not all at the same</w:t>
+              <w:t xml:space="preserve">Displaying a list of the high scores</w:t>
             </w:r>
           </w:p>
         </w:tc>
@@ -1666,274 +2607,9 @@
                 <w:spacing w:val="0"/>
                 <w:position w:val="0"/>
                 <w:sz w:val="22"/>
-              </w:rPr>
-            </w:pPr>
-            <w:r>
-              <w:rPr>
-                <w:rFonts w:ascii="Calibri" w:hAnsi="Calibri" w:cs="Calibri" w:eastAsia="Calibri"/>
-                <w:color w:val="auto"/>
-                <w:spacing w:val="0"/>
-                <w:position w:val="0"/>
-                <w:sz w:val="22"/>
-                <w:shd w:fill="auto" w:val="clear"/>
-              </w:rPr>
-              <w:t xml:space="preserve">50</w:t>
-            </w:r>
-          </w:p>
-        </w:tc>
-        <w:tc>
-          <w:tcPr>
-            <w:tcW w:w="1786" w:type="dxa"/>
-            <w:tcBorders>
-              <w:top w:val="single" w:color="000000" w:sz="4"/>
-              <w:left w:val="single" w:color="000000" w:sz="4"/>
-              <w:bottom w:val="single" w:color="000000" w:sz="4"/>
-              <w:right w:val="single" w:color="000000" w:sz="4"/>
-            </w:tcBorders>
-            <w:shd w:color="000000" w:fill="ffffff" w:val="clear"/>
-            <w:tcMar>
-              <w:left w:w="108" w:type="dxa"/>
-              <w:right w:w="108" w:type="dxa"/>
-            </w:tcMar>
-            <w:vAlign w:val="center"/>
-          </w:tcPr>
-          <w:p>
-            <w:pPr>
-              <w:spacing w:before="0" w:after="0" w:line="240"/>
-              <w:ind w:right="0" w:left="0" w:firstLine="0"/>
-              <w:jc w:val="left"/>
-              <w:rPr>
-                <w:rFonts w:ascii="Calibri" w:hAnsi="Calibri" w:cs="Calibri" w:eastAsia="Calibri"/>
-                <w:color w:val="auto"/>
-                <w:spacing w:val="0"/>
-                <w:position w:val="0"/>
-                <w:sz w:val="22"/>
-              </w:rPr>
-            </w:pPr>
-            <w:r>
-              <w:rPr>
-                <w:rFonts w:ascii="Calibri" w:hAnsi="Calibri" w:cs="Calibri" w:eastAsia="Calibri"/>
-                <w:color w:val="auto"/>
-                <w:spacing w:val="0"/>
-                <w:position w:val="0"/>
-                <w:sz w:val="22"/>
-                <w:shd w:fill="auto" w:val="clear"/>
-              </w:rPr>
-              <w:t xml:space="preserve">they explode in random poins, however all of them exploe in the same time</w:t>
-            </w:r>
-          </w:p>
-        </w:tc>
-      </w:tr>
-      <w:tr>
-        <w:trPr>
-          <w:trHeight w:val="1" w:hRule="atLeast"/>
-          <w:jc w:val="left"/>
-        </w:trPr>
-        <w:tc>
-          <w:tcPr>
-            <w:tcW w:w="6915" w:type="dxa"/>
-            <w:tcBorders>
-              <w:top w:val="single" w:color="000000" w:sz="4"/>
-              <w:left w:val="single" w:color="000000" w:sz="4"/>
-              <w:bottom w:val="single" w:color="000000" w:sz="4"/>
-              <w:right w:val="single" w:color="000000" w:sz="4"/>
-            </w:tcBorders>
-            <w:shd w:color="000000" w:fill="ffffff" w:val="clear"/>
-            <w:tcMar>
-              <w:left w:w="108" w:type="dxa"/>
-              <w:right w:w="108" w:type="dxa"/>
-            </w:tcMar>
-            <w:vAlign w:val="top"/>
-          </w:tcPr>
-          <w:p>
-            <w:pPr>
-              <w:spacing w:before="0" w:after="0" w:line="240"/>
-              <w:ind w:right="0" w:left="0" w:firstLine="0"/>
-              <w:jc w:val="left"/>
-              <w:rPr>
-                <w:rFonts w:ascii="Calibri" w:hAnsi="Calibri" w:cs="Calibri" w:eastAsia="Calibri"/>
-                <w:color w:val="auto"/>
-                <w:spacing w:val="0"/>
-                <w:position w:val="0"/>
-                <w:sz w:val="22"/>
-              </w:rPr>
-            </w:pPr>
-            <w:r>
-              <w:rPr>
-                <w:rFonts w:ascii="Calibri" w:hAnsi="Calibri" w:cs="Calibri" w:eastAsia="Calibri"/>
-                <w:color w:val="auto"/>
-                <w:spacing w:val="0"/>
-                <w:position w:val="0"/>
-                <w:sz w:val="22"/>
-                <w:shd w:fill="auto" w:val="clear"/>
-              </w:rPr>
-              <w:t xml:space="preserve">Lives being added/removed through JavaScript (not in the html file)</w:t>
-            </w:r>
-          </w:p>
-        </w:tc>
-        <w:tc>
-          <w:tcPr>
-            <w:tcW w:w="551" w:type="dxa"/>
-            <w:tcBorders>
-              <w:top w:val="single" w:color="000000" w:sz="4"/>
-              <w:left w:val="single" w:color="000000" w:sz="4"/>
-              <w:bottom w:val="single" w:color="000000" w:sz="4"/>
-              <w:right w:val="single" w:color="000000" w:sz="4"/>
-            </w:tcBorders>
-            <w:shd w:color="000000" w:fill="ffffff" w:val="clear"/>
-            <w:tcMar>
-              <w:left w:w="108" w:type="dxa"/>
-              <w:right w:w="108" w:type="dxa"/>
-            </w:tcMar>
-            <w:vAlign w:val="center"/>
-          </w:tcPr>
-          <w:p>
-            <w:pPr>
-              <w:spacing w:before="0" w:after="0" w:line="240"/>
-              <w:ind w:right="0" w:left="0" w:firstLine="0"/>
-              <w:jc w:val="left"/>
-              <w:rPr>
-                <w:rFonts w:ascii="Calibri" w:hAnsi="Calibri" w:cs="Calibri" w:eastAsia="Calibri"/>
-                <w:color w:val="auto"/>
-                <w:spacing w:val="0"/>
-                <w:position w:val="0"/>
-                <w:sz w:val="22"/>
-              </w:rPr>
-            </w:pPr>
-            <w:r>
-              <w:rPr>
-                <w:rFonts w:ascii="Calibri" w:hAnsi="Calibri" w:cs="Calibri" w:eastAsia="Calibri"/>
-                <w:color w:val="auto"/>
-                <w:spacing w:val="0"/>
-                <w:position w:val="0"/>
-                <w:sz w:val="22"/>
-                <w:shd w:fill="auto" w:val="clear"/>
-              </w:rPr>
-              <w:t xml:space="preserve">Y</w:t>
-            </w:r>
-          </w:p>
-        </w:tc>
-        <w:tc>
-          <w:tcPr>
-            <w:tcW w:w="1786" w:type="dxa"/>
-            <w:tcBorders>
-              <w:top w:val="single" w:color="000000" w:sz="4"/>
-              <w:left w:val="single" w:color="000000" w:sz="4"/>
-              <w:bottom w:val="single" w:color="000000" w:sz="4"/>
-              <w:right w:val="single" w:color="000000" w:sz="4"/>
-            </w:tcBorders>
-            <w:shd w:color="000000" w:fill="ffffff" w:val="clear"/>
-            <w:tcMar>
-              <w:left w:w="108" w:type="dxa"/>
-              <w:right w:w="108" w:type="dxa"/>
-            </w:tcMar>
-            <w:vAlign w:val="center"/>
-          </w:tcPr>
-          <w:p>
-            <w:pPr>
-              <w:spacing w:before="0" w:after="0" w:line="240"/>
-              <w:ind w:right="0" w:left="0" w:firstLine="0"/>
-              <w:jc w:val="left"/>
-              <w:rPr>
-                <w:rFonts w:ascii="Calibri" w:hAnsi="Calibri" w:cs="Calibri" w:eastAsia="Calibri"/>
-                <w:color w:val="auto"/>
-                <w:spacing w:val="0"/>
-                <w:position w:val="0"/>
-                <w:sz w:val="22"/>
-                <w:shd w:fill="auto" w:val="clear"/>
-              </w:rPr>
-            </w:pPr>
-          </w:p>
-        </w:tc>
-      </w:tr>
-      <w:tr>
-        <w:trPr>
-          <w:trHeight w:val="1" w:hRule="atLeast"/>
-          <w:jc w:val="left"/>
-        </w:trPr>
-        <w:tc>
-          <w:tcPr>
-            <w:tcW w:w="6915" w:type="dxa"/>
-            <w:tcBorders>
-              <w:top w:val="single" w:color="000000" w:sz="4"/>
-              <w:left w:val="single" w:color="000000" w:sz="4"/>
-              <w:bottom w:val="single" w:color="000000" w:sz="4"/>
-              <w:right w:val="single" w:color="000000" w:sz="4"/>
-            </w:tcBorders>
-            <w:shd w:color="000000" w:fill="ffffff" w:val="clear"/>
-            <w:tcMar>
-              <w:left w:w="108" w:type="dxa"/>
-              <w:right w:w="108" w:type="dxa"/>
-            </w:tcMar>
-            <w:vAlign w:val="top"/>
-          </w:tcPr>
-          <w:p>
-            <w:pPr>
-              <w:spacing w:before="0" w:after="0" w:line="240"/>
-              <w:ind w:right="0" w:left="0" w:firstLine="0"/>
-              <w:jc w:val="left"/>
-              <w:rPr>
-                <w:rFonts w:ascii="Calibri" w:hAnsi="Calibri" w:cs="Calibri" w:eastAsia="Calibri"/>
-                <w:color w:val="auto"/>
-                <w:spacing w:val="0"/>
-                <w:position w:val="0"/>
-                <w:sz w:val="22"/>
-              </w:rPr>
-            </w:pPr>
-            <w:r>
-              <w:rPr>
-                <w:rFonts w:ascii="Calibri" w:hAnsi="Calibri" w:cs="Calibri" w:eastAsia="Calibri"/>
-                <w:color w:val="auto"/>
-                <w:spacing w:val="0"/>
-                <w:position w:val="0"/>
-                <w:sz w:val="22"/>
-                <w:shd w:fill="auto" w:val="clear"/>
-              </w:rPr>
-              <w:t xml:space="preserve">Display the hit animation when the player gets hit and remove a life</w:t>
-            </w:r>
-          </w:p>
-        </w:tc>
-        <w:tc>
-          <w:tcPr>
-            <w:tcW w:w="551" w:type="dxa"/>
-            <w:tcBorders>
-              <w:top w:val="single" w:color="000000" w:sz="4"/>
-              <w:left w:val="single" w:color="000000" w:sz="4"/>
-              <w:bottom w:val="single" w:color="000000" w:sz="4"/>
-              <w:right w:val="single" w:color="000000" w:sz="4"/>
-            </w:tcBorders>
-            <w:shd w:color="000000" w:fill="ffffff" w:val="clear"/>
-            <w:tcMar>
-              <w:left w:w="108" w:type="dxa"/>
-              <w:right w:w="108" w:type="dxa"/>
-            </w:tcMar>
-            <w:vAlign w:val="center"/>
-          </w:tcPr>
-          <w:p>
-            <w:pPr>
-              <w:spacing w:before="0" w:after="0" w:line="240"/>
-              <w:ind w:right="0" w:left="0" w:firstLine="0"/>
-              <w:jc w:val="left"/>
-              <w:rPr>
-                <w:rFonts w:ascii="Calibri" w:hAnsi="Calibri" w:cs="Calibri" w:eastAsia="Calibri"/>
-                <w:color w:val="auto"/>
-                <w:spacing w:val="0"/>
-                <w:position w:val="0"/>
-                <w:sz w:val="22"/>
-                <w:shd w:fill="auto" w:val="clear"/>
-              </w:rPr>
-            </w:pPr>
-            <w:r>
-              <w:rPr>
-                <w:rFonts w:ascii="Calibri" w:hAnsi="Calibri" w:cs="Calibri" w:eastAsia="Calibri"/>
-                <w:color w:val="auto"/>
-                <w:spacing w:val="0"/>
-                <w:position w:val="0"/>
-                <w:sz w:val="22"/>
-                <w:shd w:fill="auto" w:val="clear"/>
-              </w:rPr>
-              <w:t xml:space="preserve">Y</w:t>
-            </w:r>
+                <w:shd w:fill="auto" w:val="clear"/>
+              </w:rPr>
+            </w:pPr>
           </w:p>
         </w:tc>
         <w:tc>
@@ -2012,7 +2688,7 @@
                 <w:sz w:val="22"/>
                 <w:shd w:fill="auto" w:val="clear"/>
               </w:rPr>
-              <w:t xml:space="preserve">Game over when all three lives are lost</w:t>
+              <w:t xml:space="preserve">Random bomb speed </w:t>
             </w:r>
           </w:p>
         </w:tc>
@@ -2043,670 +2719,20 @@
                 <w:spacing w:val="0"/>
                 <w:position w:val="0"/>
                 <w:sz w:val="22"/>
-              </w:rPr>
-            </w:pPr>
-            <w:r>
-              <w:rPr>
-                <w:rFonts w:ascii="Calibri" w:hAnsi="Calibri" w:cs="Calibri" w:eastAsia="Calibri"/>
-                <w:color w:val="auto"/>
-                <w:spacing w:val="0"/>
-                <w:position w:val="0"/>
-                <w:sz w:val="22"/>
-                <w:shd w:fill="auto" w:val="clear"/>
-              </w:rPr>
-              <w:t xml:space="preserve">Y</w:t>
-            </w:r>
-          </w:p>
-        </w:tc>
-        <w:tc>
-          <w:tcPr>
-            <w:tcW w:w="1786" w:type="dxa"/>
-            <w:tcBorders>
-              <w:top w:val="single" w:color="000000" w:sz="4"/>
-              <w:left w:val="single" w:color="000000" w:sz="4"/>
-              <w:bottom w:val="single" w:color="000000" w:sz="4"/>
-              <w:right w:val="single" w:color="000000" w:sz="4"/>
-            </w:tcBorders>
-            <w:shd w:color="000000" w:fill="ffffff" w:val="clear"/>
-            <w:tcMar>
-              <w:left w:w="108" w:type="dxa"/>
-              <w:right w:w="108" w:type="dxa"/>
-            </w:tcMar>
-            <w:vAlign w:val="center"/>
-          </w:tcPr>
-          <w:p>
-            <w:pPr>
-              <w:spacing w:before="0" w:after="0" w:line="240"/>
-              <w:ind w:right="0" w:left="0" w:firstLine="0"/>
-              <w:jc w:val="left"/>
-              <w:rPr>
-                <w:rFonts w:ascii="Calibri" w:hAnsi="Calibri" w:cs="Calibri" w:eastAsia="Calibri"/>
-                <w:color w:val="auto"/>
-                <w:spacing w:val="0"/>
-                <w:position w:val="0"/>
-                <w:sz w:val="22"/>
-                <w:shd w:fill="auto" w:val="clear"/>
-              </w:rPr>
-            </w:pPr>
-          </w:p>
-        </w:tc>
-      </w:tr>
-      <w:tr>
-        <w:trPr>
-          <w:trHeight w:val="225" w:hRule="auto"/>
-          <w:jc w:val="left"/>
-        </w:trPr>
-        <w:tc>
-          <w:tcPr>
-            <w:tcW w:w="6915" w:type="dxa"/>
-            <w:tcBorders>
-              <w:top w:val="single" w:color="000000" w:sz="4"/>
-              <w:left w:val="single" w:color="000000" w:sz="4"/>
-              <w:bottom w:val="single" w:color="000000" w:sz="4"/>
-              <w:right w:val="single" w:color="000000" w:sz="4"/>
-            </w:tcBorders>
-            <w:shd w:color="000000" w:fill="ffffff" w:val="clear"/>
-            <w:tcMar>
-              <w:left w:w="108" w:type="dxa"/>
-              <w:right w:w="108" w:type="dxa"/>
-            </w:tcMar>
-            <w:vAlign w:val="top"/>
-          </w:tcPr>
-          <w:p>
-            <w:pPr>
-              <w:spacing w:before="0" w:after="0" w:line="240"/>
-              <w:ind w:right="0" w:left="0" w:firstLine="0"/>
-              <w:jc w:val="left"/>
-              <w:rPr>
-                <w:rFonts w:ascii="Calibri" w:hAnsi="Calibri" w:cs="Calibri" w:eastAsia="Calibri"/>
-                <w:color w:val="auto"/>
-                <w:spacing w:val="0"/>
-                <w:position w:val="0"/>
-                <w:sz w:val="22"/>
-              </w:rPr>
-            </w:pPr>
-            <w:r>
-              <w:rPr>
-                <w:rFonts w:ascii="Calibri" w:hAnsi="Calibri" w:cs="Calibri" w:eastAsia="Calibri"/>
-                <w:color w:val="auto"/>
-                <w:spacing w:val="0"/>
-                <w:position w:val="0"/>
-                <w:sz w:val="22"/>
-                <w:shd w:fill="auto" w:val="clear"/>
-              </w:rPr>
-              <w:t xml:space="preserve">Play again message (reset button)</w:t>
-            </w:r>
-          </w:p>
-        </w:tc>
-        <w:tc>
-          <w:tcPr>
-            <w:tcW w:w="551" w:type="dxa"/>
-            <w:tcBorders>
-              <w:top w:val="single" w:color="000000" w:sz="4"/>
-              <w:left w:val="single" w:color="000000" w:sz="4"/>
-              <w:bottom w:val="single" w:color="000000" w:sz="4"/>
-              <w:right w:val="single" w:color="000000" w:sz="4"/>
-            </w:tcBorders>
-            <w:shd w:color="000000" w:fill="ffffff" w:val="clear"/>
-            <w:tcMar>
-              <w:left w:w="108" w:type="dxa"/>
-              <w:right w:w="108" w:type="dxa"/>
-            </w:tcMar>
-            <w:vAlign w:val="center"/>
-          </w:tcPr>
-          <w:p>
-            <w:pPr>
-              <w:spacing w:before="0" w:after="0" w:line="240"/>
-              <w:ind w:right="0" w:left="0" w:firstLine="0"/>
-              <w:jc w:val="left"/>
-              <w:rPr>
-                <w:rFonts w:ascii="Calibri" w:hAnsi="Calibri" w:cs="Calibri" w:eastAsia="Calibri"/>
-                <w:color w:val="auto"/>
-                <w:spacing w:val="0"/>
-                <w:position w:val="0"/>
-                <w:sz w:val="22"/>
-              </w:rPr>
-            </w:pPr>
-            <w:r>
-              <w:rPr>
-                <w:rFonts w:ascii="Calibri" w:hAnsi="Calibri" w:cs="Calibri" w:eastAsia="Calibri"/>
-                <w:color w:val="auto"/>
-                <w:spacing w:val="0"/>
-                <w:position w:val="0"/>
-                <w:sz w:val="22"/>
-                <w:shd w:fill="auto" w:val="clear"/>
-              </w:rPr>
-              <w:t xml:space="preserve">Y</w:t>
-            </w:r>
-          </w:p>
-        </w:tc>
-        <w:tc>
-          <w:tcPr>
-            <w:tcW w:w="1786" w:type="dxa"/>
-            <w:tcBorders>
-              <w:top w:val="single" w:color="000000" w:sz="4"/>
-              <w:left w:val="single" w:color="000000" w:sz="4"/>
-              <w:bottom w:val="single" w:color="000000" w:sz="4"/>
-              <w:right w:val="single" w:color="000000" w:sz="4"/>
-            </w:tcBorders>
-            <w:shd w:color="000000" w:fill="ffffff" w:val="clear"/>
-            <w:tcMar>
-              <w:left w:w="108" w:type="dxa"/>
-              <w:right w:w="108" w:type="dxa"/>
-            </w:tcMar>
-            <w:vAlign w:val="center"/>
-          </w:tcPr>
-          <w:p>
-            <w:pPr>
-              <w:spacing w:before="0" w:after="0" w:line="240"/>
-              <w:ind w:right="0" w:left="0" w:firstLine="0"/>
-              <w:jc w:val="left"/>
-              <w:rPr>
-                <w:rFonts w:ascii="Calibri" w:hAnsi="Calibri" w:cs="Calibri" w:eastAsia="Calibri"/>
-                <w:color w:val="auto"/>
-                <w:spacing w:val="0"/>
-                <w:position w:val="0"/>
-                <w:sz w:val="22"/>
-              </w:rPr>
-            </w:pPr>
-            <w:r>
-              <w:rPr>
-                <w:rFonts w:ascii="Calibri" w:hAnsi="Calibri" w:cs="Calibri" w:eastAsia="Calibri"/>
-                <w:color w:val="auto"/>
-                <w:spacing w:val="0"/>
-                <w:position w:val="0"/>
-                <w:sz w:val="22"/>
-                <w:shd w:fill="auto" w:val="clear"/>
-              </w:rPr>
-              <w:t xml:space="preserve">It generates extra bombs(not intented). The speed of bombs increases - something related to setInterval </w:t>
-            </w:r>
-          </w:p>
-        </w:tc>
-      </w:tr>
-      <w:tr>
-        <w:trPr>
-          <w:trHeight w:val="1" w:hRule="atLeast"/>
-          <w:jc w:val="left"/>
-        </w:trPr>
-        <w:tc>
-          <w:tcPr>
-            <w:tcW w:w="11567" w:type="dxa"/>
-            <w:gridSpan w:val="4"/>
-            <w:tcBorders>
-              <w:top w:val="single" w:color="000000" w:sz="4"/>
-              <w:left w:val="single" w:color="000000" w:sz="4"/>
-              <w:bottom w:val="single" w:color="000000" w:sz="4"/>
-              <w:right w:val="single" w:color="000000" w:sz="4"/>
-            </w:tcBorders>
-            <w:shd w:color="auto" w:fill="f2f2f2" w:val="clear"/>
-            <w:tcMar>
-              <w:left w:w="108" w:type="dxa"/>
-              <w:right w:w="108" w:type="dxa"/>
-            </w:tcMar>
-            <w:vAlign w:val="center"/>
-          </w:tcPr>
-          <w:p>
-            <w:pPr>
-              <w:spacing w:before="0" w:after="0" w:line="240"/>
-              <w:ind w:right="0" w:left="0" w:firstLine="0"/>
-              <w:jc w:val="left"/>
-              <w:rPr>
-                <w:rFonts w:ascii="Calibri" w:hAnsi="Calibri" w:cs="Calibri" w:eastAsia="Calibri"/>
-                <w:color w:val="auto"/>
-                <w:spacing w:val="0"/>
-                <w:position w:val="0"/>
-                <w:sz w:val="22"/>
-              </w:rPr>
-            </w:pPr>
-            <w:r>
-              <w:rPr>
-                <w:rFonts w:ascii="Calibri" w:hAnsi="Calibri" w:cs="Calibri" w:eastAsia="Calibri"/>
-                <w:color w:val="auto"/>
-                <w:spacing w:val="0"/>
-                <w:position w:val="0"/>
-                <w:sz w:val="22"/>
-                <w:shd w:fill="auto" w:val="clear"/>
-              </w:rPr>
-              <w:t xml:space="preserve">Very good pass (B </w:t>
-            </w:r>
-            <w:r>
-              <w:rPr>
-                <w:rFonts w:ascii="Calibri" w:hAnsi="Calibri" w:cs="Calibri" w:eastAsia="Calibri"/>
-                <w:color w:val="auto"/>
-                <w:spacing w:val="0"/>
-                <w:position w:val="0"/>
-                <w:sz w:val="22"/>
-                <w:shd w:fill="auto" w:val="clear"/>
-              </w:rPr>
-              <w:t xml:space="preserve">–</w:t>
-            </w:r>
-            <w:r>
-              <w:rPr>
-                <w:rFonts w:ascii="Calibri" w:hAnsi="Calibri" w:cs="Calibri" w:eastAsia="Calibri"/>
-                <w:color w:val="auto"/>
-                <w:spacing w:val="0"/>
-                <w:position w:val="0"/>
-                <w:sz w:val="22"/>
-                <w:shd w:fill="auto" w:val="clear"/>
-              </w:rPr>
-              <w:t xml:space="preserve"> A-)</w:t>
-            </w:r>
-          </w:p>
-        </w:tc>
-      </w:tr>
-      <w:tr>
-        <w:trPr>
-          <w:trHeight w:val="1" w:hRule="atLeast"/>
-          <w:jc w:val="left"/>
-        </w:trPr>
-        <w:tc>
-          <w:tcPr>
-            <w:tcW w:w="6915" w:type="dxa"/>
-            <w:tcBorders>
-              <w:top w:val="single" w:color="000000" w:sz="4"/>
-              <w:left w:val="single" w:color="000000" w:sz="4"/>
-              <w:bottom w:val="single" w:color="000000" w:sz="4"/>
-              <w:right w:val="single" w:color="000000" w:sz="4"/>
-            </w:tcBorders>
-            <w:shd w:color="000000" w:fill="ffffff" w:val="clear"/>
-            <w:tcMar>
-              <w:left w:w="108" w:type="dxa"/>
-              <w:right w:w="108" w:type="dxa"/>
-            </w:tcMar>
-            <w:vAlign w:val="top"/>
-          </w:tcPr>
-          <w:p>
-            <w:pPr>
-              <w:spacing w:before="0" w:after="0" w:line="240"/>
-              <w:ind w:right="0" w:left="0" w:firstLine="0"/>
-              <w:jc w:val="left"/>
-              <w:rPr>
-                <w:rFonts w:ascii="Calibri" w:hAnsi="Calibri" w:cs="Calibri" w:eastAsia="Calibri"/>
-                <w:color w:val="auto"/>
-                <w:spacing w:val="0"/>
-                <w:position w:val="0"/>
-                <w:sz w:val="22"/>
-              </w:rPr>
-            </w:pPr>
-            <w:r>
-              <w:rPr>
-                <w:rFonts w:ascii="Calibri" w:hAnsi="Calibri" w:cs="Calibri" w:eastAsia="Calibri"/>
-                <w:color w:val="auto"/>
-                <w:spacing w:val="0"/>
-                <w:position w:val="0"/>
-                <w:sz w:val="22"/>
-                <w:shd w:fill="auto" w:val="clear"/>
-              </w:rPr>
-              <w:t xml:space="preserve">Scoring system GUI functional and counting the bombs avoided</w:t>
-            </w:r>
-          </w:p>
-        </w:tc>
-        <w:tc>
-          <w:tcPr>
-            <w:tcW w:w="551" w:type="dxa"/>
-            <w:tcBorders>
-              <w:top w:val="single" w:color="000000" w:sz="4"/>
-              <w:left w:val="single" w:color="000000" w:sz="4"/>
-              <w:bottom w:val="single" w:color="000000" w:sz="4"/>
-              <w:right w:val="single" w:color="000000" w:sz="4"/>
-            </w:tcBorders>
-            <w:shd w:color="000000" w:fill="ffffff" w:val="clear"/>
-            <w:tcMar>
-              <w:left w:w="108" w:type="dxa"/>
-              <w:right w:w="108" w:type="dxa"/>
-            </w:tcMar>
-            <w:vAlign w:val="center"/>
-          </w:tcPr>
-          <w:p>
-            <w:pPr>
-              <w:spacing w:before="0" w:after="0" w:line="240"/>
-              <w:ind w:right="0" w:left="0" w:firstLine="0"/>
-              <w:jc w:val="left"/>
-              <w:rPr>
-                <w:rFonts w:ascii="Calibri" w:hAnsi="Calibri" w:cs="Calibri" w:eastAsia="Calibri"/>
-                <w:color w:val="auto"/>
-                <w:spacing w:val="0"/>
-                <w:position w:val="0"/>
-                <w:sz w:val="22"/>
-                <w:shd w:fill="auto" w:val="clear"/>
-              </w:rPr>
-            </w:pPr>
-          </w:p>
-        </w:tc>
-        <w:tc>
-          <w:tcPr>
-            <w:tcW w:w="1786" w:type="dxa"/>
-            <w:tcBorders>
-              <w:top w:val="single" w:color="000000" w:sz="4"/>
-              <w:left w:val="single" w:color="000000" w:sz="4"/>
-              <w:bottom w:val="single" w:color="000000" w:sz="4"/>
-              <w:right w:val="single" w:color="000000" w:sz="4"/>
-            </w:tcBorders>
-            <w:shd w:color="000000" w:fill="ffffff" w:val="clear"/>
-            <w:tcMar>
-              <w:left w:w="108" w:type="dxa"/>
-              <w:right w:w="108" w:type="dxa"/>
-            </w:tcMar>
-            <w:vAlign w:val="center"/>
-          </w:tcPr>
-          <w:p>
-            <w:pPr>
-              <w:spacing w:before="0" w:after="0" w:line="240"/>
-              <w:ind w:right="0" w:left="0" w:firstLine="0"/>
-              <w:jc w:val="left"/>
-              <w:rPr>
-                <w:rFonts w:ascii="Calibri" w:hAnsi="Calibri" w:cs="Calibri" w:eastAsia="Calibri"/>
-                <w:color w:val="auto"/>
-                <w:spacing w:val="0"/>
-                <w:position w:val="0"/>
-                <w:sz w:val="22"/>
-                <w:shd w:fill="auto" w:val="clear"/>
-              </w:rPr>
-            </w:pPr>
-          </w:p>
-        </w:tc>
-      </w:tr>
-      <w:tr>
-        <w:trPr>
-          <w:trHeight w:val="1" w:hRule="atLeast"/>
-          <w:jc w:val="left"/>
-        </w:trPr>
-        <w:tc>
-          <w:tcPr>
-            <w:tcW w:w="6915" w:type="dxa"/>
-            <w:tcBorders>
-              <w:top w:val="single" w:color="000000" w:sz="4"/>
-              <w:left w:val="single" w:color="000000" w:sz="4"/>
-              <w:bottom w:val="single" w:color="000000" w:sz="4"/>
-              <w:right w:val="single" w:color="000000" w:sz="4"/>
-            </w:tcBorders>
-            <w:shd w:color="000000" w:fill="ffffff" w:val="clear"/>
-            <w:tcMar>
-              <w:left w:w="108" w:type="dxa"/>
-              <w:right w:w="108" w:type="dxa"/>
-            </w:tcMar>
-            <w:vAlign w:val="top"/>
-          </w:tcPr>
-          <w:p>
-            <w:pPr>
-              <w:spacing w:before="0" w:after="0" w:line="240"/>
-              <w:ind w:right="0" w:left="0" w:firstLine="0"/>
-              <w:jc w:val="left"/>
-              <w:rPr>
-                <w:rFonts w:ascii="Calibri" w:hAnsi="Calibri" w:cs="Calibri" w:eastAsia="Calibri"/>
-                <w:color w:val="auto"/>
-                <w:spacing w:val="0"/>
-                <w:position w:val="0"/>
-                <w:sz w:val="22"/>
-              </w:rPr>
-            </w:pPr>
-            <w:r>
-              <w:rPr>
-                <w:rFonts w:ascii="Calibri" w:hAnsi="Calibri" w:cs="Calibri" w:eastAsia="Calibri"/>
-                <w:color w:val="auto"/>
-                <w:spacing w:val="0"/>
-                <w:position w:val="0"/>
-                <w:sz w:val="22"/>
-                <w:shd w:fill="auto" w:val="clear"/>
-              </w:rPr>
-              <w:t xml:space="preserve">The scores and names are saved in local storage</w:t>
-            </w:r>
-          </w:p>
-        </w:tc>
-        <w:tc>
-          <w:tcPr>
-            <w:tcW w:w="551" w:type="dxa"/>
-            <w:tcBorders>
-              <w:top w:val="single" w:color="000000" w:sz="4"/>
-              <w:left w:val="single" w:color="000000" w:sz="4"/>
-              <w:bottom w:val="single" w:color="000000" w:sz="4"/>
-              <w:right w:val="single" w:color="000000" w:sz="4"/>
-            </w:tcBorders>
-            <w:shd w:color="000000" w:fill="ffffff" w:val="clear"/>
-            <w:tcMar>
-              <w:left w:w="108" w:type="dxa"/>
-              <w:right w:w="108" w:type="dxa"/>
-            </w:tcMar>
-            <w:vAlign w:val="center"/>
-          </w:tcPr>
-          <w:p>
-            <w:pPr>
-              <w:spacing w:before="0" w:after="0" w:line="240"/>
-              <w:ind w:right="0" w:left="0" w:firstLine="0"/>
-              <w:jc w:val="left"/>
-              <w:rPr>
-                <w:rFonts w:ascii="Calibri" w:hAnsi="Calibri" w:cs="Calibri" w:eastAsia="Calibri"/>
-                <w:color w:val="auto"/>
-                <w:spacing w:val="0"/>
-                <w:position w:val="0"/>
-                <w:sz w:val="22"/>
-                <w:shd w:fill="auto" w:val="clear"/>
-              </w:rPr>
-            </w:pPr>
-          </w:p>
-        </w:tc>
-        <w:tc>
-          <w:tcPr>
-            <w:tcW w:w="1786" w:type="dxa"/>
-            <w:tcBorders>
-              <w:top w:val="single" w:color="000000" w:sz="4"/>
-              <w:left w:val="single" w:color="000000" w:sz="4"/>
-              <w:bottom w:val="single" w:color="000000" w:sz="4"/>
-              <w:right w:val="single" w:color="000000" w:sz="4"/>
-            </w:tcBorders>
-            <w:shd w:color="000000" w:fill="ffffff" w:val="clear"/>
-            <w:tcMar>
-              <w:left w:w="108" w:type="dxa"/>
-              <w:right w:w="108" w:type="dxa"/>
-            </w:tcMar>
-            <w:vAlign w:val="center"/>
-          </w:tcPr>
-          <w:p>
-            <w:pPr>
-              <w:spacing w:before="0" w:after="0" w:line="240"/>
-              <w:ind w:right="0" w:left="0" w:firstLine="0"/>
-              <w:jc w:val="left"/>
-              <w:rPr>
-                <w:rFonts w:ascii="Calibri" w:hAnsi="Calibri" w:cs="Calibri" w:eastAsia="Calibri"/>
-                <w:color w:val="auto"/>
-                <w:spacing w:val="0"/>
-                <w:position w:val="0"/>
-                <w:sz w:val="22"/>
-                <w:shd w:fill="auto" w:val="clear"/>
-              </w:rPr>
-            </w:pPr>
-          </w:p>
-        </w:tc>
-      </w:tr>
-      <w:tr>
-        <w:trPr>
-          <w:trHeight w:val="1" w:hRule="atLeast"/>
-          <w:jc w:val="left"/>
-        </w:trPr>
-        <w:tc>
-          <w:tcPr>
-            <w:tcW w:w="6915" w:type="dxa"/>
-            <w:tcBorders>
-              <w:top w:val="single" w:color="000000" w:sz="4"/>
-              <w:left w:val="single" w:color="000000" w:sz="4"/>
-              <w:bottom w:val="single" w:color="000000" w:sz="4"/>
-              <w:right w:val="single" w:color="000000" w:sz="4"/>
-            </w:tcBorders>
-            <w:shd w:color="000000" w:fill="ffffff" w:val="clear"/>
-            <w:tcMar>
-              <w:left w:w="108" w:type="dxa"/>
-              <w:right w:w="108" w:type="dxa"/>
-            </w:tcMar>
-            <w:vAlign w:val="top"/>
-          </w:tcPr>
-          <w:p>
-            <w:pPr>
-              <w:spacing w:before="0" w:after="0" w:line="240"/>
-              <w:ind w:right="0" w:left="0" w:firstLine="0"/>
-              <w:jc w:val="left"/>
-              <w:rPr>
-                <w:rFonts w:ascii="Calibri" w:hAnsi="Calibri" w:cs="Calibri" w:eastAsia="Calibri"/>
-                <w:color w:val="auto"/>
-                <w:spacing w:val="0"/>
-                <w:position w:val="0"/>
-                <w:sz w:val="22"/>
-              </w:rPr>
-            </w:pPr>
-            <w:r>
-              <w:rPr>
-                <w:rFonts w:ascii="Calibri" w:hAnsi="Calibri" w:cs="Calibri" w:eastAsia="Calibri"/>
-                <w:color w:val="auto"/>
-                <w:spacing w:val="0"/>
-                <w:position w:val="0"/>
-                <w:sz w:val="22"/>
-                <w:shd w:fill="auto" w:val="clear"/>
-              </w:rPr>
-              <w:t xml:space="preserve">Displaying a list of the high scores</w:t>
-            </w:r>
-          </w:p>
-        </w:tc>
-        <w:tc>
-          <w:tcPr>
-            <w:tcW w:w="551" w:type="dxa"/>
-            <w:tcBorders>
-              <w:top w:val="single" w:color="000000" w:sz="4"/>
-              <w:left w:val="single" w:color="000000" w:sz="4"/>
-              <w:bottom w:val="single" w:color="000000" w:sz="4"/>
-              <w:right w:val="single" w:color="000000" w:sz="4"/>
-            </w:tcBorders>
-            <w:shd w:color="000000" w:fill="ffffff" w:val="clear"/>
-            <w:tcMar>
-              <w:left w:w="108" w:type="dxa"/>
-              <w:right w:w="108" w:type="dxa"/>
-            </w:tcMar>
-            <w:vAlign w:val="center"/>
-          </w:tcPr>
-          <w:p>
-            <w:pPr>
-              <w:spacing w:before="0" w:after="0" w:line="240"/>
-              <w:ind w:right="0" w:left="0" w:firstLine="0"/>
-              <w:jc w:val="left"/>
-              <w:rPr>
-                <w:rFonts w:ascii="Calibri" w:hAnsi="Calibri" w:cs="Calibri" w:eastAsia="Calibri"/>
-                <w:color w:val="auto"/>
-                <w:spacing w:val="0"/>
-                <w:position w:val="0"/>
-                <w:sz w:val="22"/>
-                <w:shd w:fill="auto" w:val="clear"/>
-              </w:rPr>
-            </w:pPr>
-          </w:p>
-        </w:tc>
-        <w:tc>
-          <w:tcPr>
-            <w:tcW w:w="1786" w:type="dxa"/>
-            <w:tcBorders>
-              <w:top w:val="single" w:color="000000" w:sz="4"/>
-              <w:left w:val="single" w:color="000000" w:sz="4"/>
-              <w:bottom w:val="single" w:color="000000" w:sz="4"/>
-              <w:right w:val="single" w:color="000000" w:sz="4"/>
-            </w:tcBorders>
-            <w:shd w:color="000000" w:fill="ffffff" w:val="clear"/>
-            <w:tcMar>
-              <w:left w:w="108" w:type="dxa"/>
-              <w:right w:w="108" w:type="dxa"/>
-            </w:tcMar>
-            <w:vAlign w:val="center"/>
-          </w:tcPr>
-          <w:p>
-            <w:pPr>
-              <w:spacing w:before="0" w:after="0" w:line="240"/>
-              <w:ind w:right="0" w:left="0" w:firstLine="0"/>
-              <w:jc w:val="left"/>
-              <w:rPr>
-                <w:rFonts w:ascii="Calibri" w:hAnsi="Calibri" w:cs="Calibri" w:eastAsia="Calibri"/>
-                <w:color w:val="auto"/>
-                <w:spacing w:val="0"/>
-                <w:position w:val="0"/>
-                <w:sz w:val="22"/>
-                <w:shd w:fill="auto" w:val="clear"/>
-              </w:rPr>
-            </w:pPr>
-          </w:p>
-        </w:tc>
-      </w:tr>
-      <w:tr>
-        <w:trPr>
-          <w:trHeight w:val="1" w:hRule="atLeast"/>
-          <w:jc w:val="left"/>
-        </w:trPr>
-        <w:tc>
-          <w:tcPr>
-            <w:tcW w:w="6915" w:type="dxa"/>
-            <w:tcBorders>
-              <w:top w:val="single" w:color="000000" w:sz="4"/>
-              <w:left w:val="single" w:color="000000" w:sz="4"/>
-              <w:bottom w:val="single" w:color="000000" w:sz="4"/>
-              <w:right w:val="single" w:color="000000" w:sz="4"/>
-            </w:tcBorders>
-            <w:shd w:color="000000" w:fill="ffffff" w:val="clear"/>
-            <w:tcMar>
-              <w:left w:w="108" w:type="dxa"/>
-              <w:right w:w="108" w:type="dxa"/>
-            </w:tcMar>
-            <w:vAlign w:val="top"/>
-          </w:tcPr>
-          <w:p>
-            <w:pPr>
-              <w:spacing w:before="0" w:after="0" w:line="240"/>
-              <w:ind w:right="0" w:left="0" w:firstLine="0"/>
-              <w:jc w:val="left"/>
-              <w:rPr>
-                <w:rFonts w:ascii="Calibri" w:hAnsi="Calibri" w:cs="Calibri" w:eastAsia="Calibri"/>
-                <w:color w:val="auto"/>
-                <w:spacing w:val="0"/>
-                <w:position w:val="0"/>
-                <w:sz w:val="22"/>
-              </w:rPr>
-            </w:pPr>
-            <w:r>
-              <w:rPr>
-                <w:rFonts w:ascii="Calibri" w:hAnsi="Calibri" w:cs="Calibri" w:eastAsia="Calibri"/>
-                <w:color w:val="auto"/>
-                <w:spacing w:val="0"/>
-                <w:position w:val="0"/>
-                <w:sz w:val="22"/>
-                <w:shd w:fill="auto" w:val="clear"/>
-              </w:rPr>
-              <w:t xml:space="preserve">Random bomb speed </w:t>
-            </w:r>
-          </w:p>
-        </w:tc>
-        <w:tc>
-          <w:tcPr>
-            <w:tcW w:w="551" w:type="dxa"/>
-            <w:tcBorders>
-              <w:top w:val="single" w:color="000000" w:sz="4"/>
-              <w:left w:val="single" w:color="000000" w:sz="4"/>
-              <w:bottom w:val="single" w:color="000000" w:sz="4"/>
-              <w:right w:val="single" w:color="000000" w:sz="4"/>
-            </w:tcBorders>
-            <w:shd w:color="000000" w:fill="ffffff" w:val="clear"/>
-            <w:tcMar>
-              <w:left w:w="108" w:type="dxa"/>
-              <w:right w:w="108" w:type="dxa"/>
-            </w:tcMar>
-            <w:vAlign w:val="center"/>
-          </w:tcPr>
-          <w:p>
-            <w:pPr>
-              <w:spacing w:before="0" w:after="0" w:line="240"/>
-              <w:ind w:right="0" w:left="0" w:firstLine="0"/>
-              <w:jc w:val="left"/>
-              <w:rPr>
-                <w:rFonts w:ascii="Calibri" w:hAnsi="Calibri" w:cs="Calibri" w:eastAsia="Calibri"/>
-                <w:color w:val="auto"/>
-                <w:spacing w:val="0"/>
-                <w:position w:val="0"/>
-                <w:sz w:val="22"/>
-                <w:shd w:fill="auto" w:val="clear"/>
-              </w:rPr>
-            </w:pPr>
+                <w:shd w:fill="auto" w:val="clear"/>
+              </w:rPr>
+            </w:pPr>
+            <w:r>
+              <w:rPr>
+                <w:rFonts w:ascii="Calibri" w:hAnsi="Calibri" w:cs="Calibri" w:eastAsia="Calibri"/>
+                <w:color w:val="auto"/>
+                <w:spacing w:val="0"/>
+                <w:position w:val="0"/>
+                <w:sz w:val="22"/>
+                <w:shd w:fill="auto" w:val="clear"/>
+              </w:rPr>
+              <w:t xml:space="preserve">y</w:t>
+            </w:r>
           </w:p>
         </w:tc>
         <w:tc>

</xml_diff>